<commit_message>
DOC: SecurityList response description added
</commit_message>
<xml_diff>
--- a/fix-client-tests/doc/SerumFIXProtocol.docx
+++ b/fix-client-tests/doc/SerumFIXProtocol.docx
@@ -3482,7 +3482,10 @@
         <w:t>Security List Request</w:t>
       </w:r>
       <w:r>
-        <w:t xml:space="preserve"> (V) </w:t>
+        <w:t xml:space="preserve"> (x</w:t>
+      </w:r>
+      <w:r>
+        <w:t xml:space="preserve">) </w:t>
       </w:r>
     </w:p>
     <w:p>
@@ -3531,8 +3534,6 @@
         </w:rPr>
         <w:t xml:space="preserve">Tag 559: </w:t>
       </w:r>
-      <w:bookmarkStart w:id="0" w:name="_GoBack"/>
-      <w:bookmarkEnd w:id="0"/>
       <w:r>
         <w:rPr>
           <w:rFonts w:ascii="Times New Roman" w:hAnsi="Times New Roman" w:cs="Times New Roman"/>
@@ -6176,10 +6177,1083 @@
       <w:r>
         <w:t xml:space="preserve"> </w:t>
       </w:r>
+      <w:r>
+        <w:rPr>
+          <w:color w:val="434343"/>
+          <w:sz w:val="28"/>
+        </w:rPr>
+        <w:tab/>
+        <w:t xml:space="preserve"> </w:t>
+      </w:r>
+      <w:r>
+        <w:br w:type="page"/>
+      </w:r>
     </w:p>
     <w:p>
       <w:pPr>
-        <w:spacing w:after="445" w:line="259" w:lineRule="auto"/>
+        <w:pStyle w:val="Heading2"/>
+        <w:ind w:left="-5"/>
+      </w:pPr>
+      <w:r>
+        <w:t xml:space="preserve">Security List </w:t>
+      </w:r>
+    </w:p>
+    <w:p>
+      <w:pPr>
+        <w:pStyle w:val="NormalIndent"/>
+        <w:jc w:val="left"/>
+        <w:rPr>
+          <w:rFonts w:ascii="Times New Roman" w:hAnsi="Times New Roman" w:cs="Times New Roman"/>
+          <w:b w:val="0"/>
+          <w:bCs w:val="0"/>
+          <w:sz w:val="24"/>
+        </w:rPr>
+      </w:pPr>
+      <w:r>
+        <w:rPr>
+          <w:rFonts w:ascii="Times New Roman" w:hAnsi="Times New Roman" w:cs="Times New Roman"/>
+          <w:b w:val="0"/>
+          <w:bCs w:val="0"/>
+          <w:sz w:val="24"/>
+        </w:rPr>
+        <w:t xml:space="preserve">The Security List (y) message is used to return a list of </w:t>
+      </w:r>
+      <w:r>
+        <w:rPr>
+          <w:rFonts w:ascii="Times New Roman" w:hAnsi="Times New Roman" w:cs="Times New Roman"/>
+          <w:b w:val="0"/>
+          <w:bCs w:val="0"/>
+          <w:sz w:val="24"/>
+        </w:rPr>
+        <w:t>pools</w:t>
+      </w:r>
+    </w:p>
+    <w:tbl>
+      <w:tblPr>
+        <w:tblW w:w="10080" w:type="dxa"/>
+        <w:jc w:val="center"/>
+        <w:tblBorders>
+          <w:top w:val="single" w:sz="4" w:space="0" w:color="C0C0C0"/>
+          <w:bottom w:val="single" w:sz="4" w:space="0" w:color="C0C0C0"/>
+          <w:insideH w:val="single" w:sz="4" w:space="0" w:color="C0C0C0"/>
+        </w:tblBorders>
+        <w:tblLook w:val="0000" w:firstRow="0" w:lastRow="0" w:firstColumn="0" w:lastColumn="0" w:noHBand="0" w:noVBand="0"/>
+      </w:tblPr>
+      <w:tblGrid>
+        <w:gridCol w:w="719"/>
+        <w:gridCol w:w="359"/>
+        <w:gridCol w:w="2337"/>
+        <w:gridCol w:w="741"/>
+        <w:gridCol w:w="1081"/>
+        <w:gridCol w:w="4843"/>
+      </w:tblGrid>
+      <w:tr>
+        <w:trPr>
+          <w:jc w:val="center"/>
+        </w:trPr>
+        <w:tc>
+          <w:tcPr>
+            <w:tcW w:w="719" w:type="dxa"/>
+            <w:shd w:val="clear" w:color="auto" w:fill="E0E0E0"/>
+            <w:vAlign w:val="center"/>
+          </w:tcPr>
+          <w:p>
+            <w:pPr>
+              <w:jc w:val="center"/>
+              <w:rPr>
+                <w:b/>
+                <w:color w:val="0000FF"/>
+                <w:sz w:val="18"/>
+                <w:szCs w:val="18"/>
+              </w:rPr>
+            </w:pPr>
+            <w:r>
+              <w:rPr>
+                <w:b/>
+                <w:color w:val="0000FF"/>
+                <w:sz w:val="18"/>
+                <w:szCs w:val="18"/>
+              </w:rPr>
+              <w:t>Tag</w:t>
+            </w:r>
+          </w:p>
+        </w:tc>
+        <w:tc>
+          <w:tcPr>
+            <w:tcW w:w="2696" w:type="dxa"/>
+            <w:gridSpan w:val="2"/>
+            <w:shd w:val="clear" w:color="auto" w:fill="E0E0E0"/>
+            <w:vAlign w:val="center"/>
+          </w:tcPr>
+          <w:p>
+            <w:pPr>
+              <w:jc w:val="center"/>
+              <w:rPr>
+                <w:b/>
+                <w:color w:val="0000FF"/>
+                <w:sz w:val="18"/>
+                <w:szCs w:val="18"/>
+              </w:rPr>
+            </w:pPr>
+            <w:r>
+              <w:rPr>
+                <w:b/>
+                <w:color w:val="0000FF"/>
+                <w:sz w:val="18"/>
+                <w:szCs w:val="18"/>
+              </w:rPr>
+              <w:t>Field Name</w:t>
+            </w:r>
+          </w:p>
+        </w:tc>
+        <w:tc>
+          <w:tcPr>
+            <w:tcW w:w="741" w:type="dxa"/>
+            <w:shd w:val="clear" w:color="auto" w:fill="E0E0E0"/>
+            <w:vAlign w:val="center"/>
+          </w:tcPr>
+          <w:p>
+            <w:pPr>
+              <w:jc w:val="center"/>
+              <w:rPr>
+                <w:b/>
+                <w:color w:val="0000FF"/>
+                <w:sz w:val="18"/>
+                <w:szCs w:val="18"/>
+              </w:rPr>
+            </w:pPr>
+            <w:r>
+              <w:rPr>
+                <w:b/>
+                <w:color w:val="0000FF"/>
+                <w:sz w:val="18"/>
+                <w:szCs w:val="18"/>
+              </w:rPr>
+              <w:t>FIX</w:t>
+            </w:r>
+          </w:p>
+          <w:p>
+            <w:pPr>
+              <w:jc w:val="center"/>
+              <w:rPr>
+                <w:b/>
+                <w:color w:val="0000FF"/>
+                <w:sz w:val="18"/>
+                <w:szCs w:val="18"/>
+              </w:rPr>
+            </w:pPr>
+            <w:r>
+              <w:rPr>
+                <w:b/>
+                <w:color w:val="0000FF"/>
+                <w:sz w:val="18"/>
+                <w:szCs w:val="18"/>
+              </w:rPr>
+              <w:t>Req’d</w:t>
+            </w:r>
+          </w:p>
+        </w:tc>
+        <w:tc>
+          <w:tcPr>
+            <w:tcW w:w="1081" w:type="dxa"/>
+            <w:shd w:val="clear" w:color="auto" w:fill="E0E0E0"/>
+            <w:vAlign w:val="center"/>
+          </w:tcPr>
+          <w:p>
+            <w:pPr>
+              <w:jc w:val="center"/>
+              <w:rPr>
+                <w:b/>
+                <w:color w:val="0000FF"/>
+                <w:sz w:val="18"/>
+                <w:szCs w:val="18"/>
+              </w:rPr>
+            </w:pPr>
+            <w:r>
+              <w:rPr>
+                <w:b/>
+                <w:color w:val="0000FF"/>
+                <w:sz w:val="18"/>
+                <w:szCs w:val="18"/>
+              </w:rPr>
+              <w:t>Update field set</w:t>
+            </w:r>
+          </w:p>
+        </w:tc>
+        <w:tc>
+          <w:tcPr>
+            <w:tcW w:w="4843" w:type="dxa"/>
+            <w:shd w:val="clear" w:color="auto" w:fill="E0E0E0"/>
+            <w:vAlign w:val="center"/>
+          </w:tcPr>
+          <w:p>
+            <w:pPr>
+              <w:jc w:val="center"/>
+              <w:rPr>
+                <w:b/>
+                <w:color w:val="0000FF"/>
+                <w:sz w:val="18"/>
+                <w:szCs w:val="18"/>
+              </w:rPr>
+            </w:pPr>
+            <w:r>
+              <w:rPr>
+                <w:b/>
+                <w:color w:val="0000FF"/>
+                <w:sz w:val="18"/>
+                <w:szCs w:val="18"/>
+              </w:rPr>
+              <w:t>Comments</w:t>
+            </w:r>
+          </w:p>
+        </w:tc>
+      </w:tr>
+      <w:tr>
+        <w:trPr>
+          <w:jc w:val="center"/>
+        </w:trPr>
+        <w:tc>
+          <w:tcPr>
+            <w:tcW w:w="719" w:type="dxa"/>
+            <w:vAlign w:val="center"/>
+          </w:tcPr>
+          <w:p>
+            <w:pPr>
+              <w:jc w:val="center"/>
+              <w:rPr>
+                <w:szCs w:val="16"/>
+              </w:rPr>
+            </w:pPr>
+          </w:p>
+        </w:tc>
+        <w:tc>
+          <w:tcPr>
+            <w:tcW w:w="2696" w:type="dxa"/>
+            <w:gridSpan w:val="2"/>
+            <w:vAlign w:val="center"/>
+          </w:tcPr>
+          <w:p>
+            <w:pPr>
+              <w:jc w:val="center"/>
+              <w:rPr>
+                <w:szCs w:val="16"/>
+              </w:rPr>
+            </w:pPr>
+            <w:r>
+              <w:rPr>
+                <w:i/>
+                <w:szCs w:val="16"/>
+              </w:rPr>
+              <w:t>Standard Header</w:t>
+            </w:r>
+          </w:p>
+        </w:tc>
+        <w:tc>
+          <w:tcPr>
+            <w:tcW w:w="741" w:type="dxa"/>
+            <w:vAlign w:val="center"/>
+          </w:tcPr>
+          <w:p>
+            <w:pPr>
+              <w:jc w:val="center"/>
+              <w:rPr>
+                <w:szCs w:val="16"/>
+              </w:rPr>
+            </w:pPr>
+            <w:r>
+              <w:rPr>
+                <w:szCs w:val="16"/>
+              </w:rPr>
+              <w:t>Y</w:t>
+            </w:r>
+          </w:p>
+        </w:tc>
+        <w:tc>
+          <w:tcPr>
+            <w:tcW w:w="1081" w:type="dxa"/>
+            <w:vAlign w:val="center"/>
+          </w:tcPr>
+          <w:p>
+            <w:pPr>
+              <w:pStyle w:val="Heading9"/>
+              <w:jc w:val="center"/>
+              <w:rPr>
+                <w:b/>
+                <w:bCs/>
+                <w:i w:val="0"/>
+                <w:iCs w:val="0"/>
+                <w:szCs w:val="16"/>
+              </w:rPr>
+            </w:pPr>
+          </w:p>
+        </w:tc>
+        <w:tc>
+          <w:tcPr>
+            <w:tcW w:w="4843" w:type="dxa"/>
+            <w:vAlign w:val="center"/>
+          </w:tcPr>
+          <w:p>
+            <w:pPr>
+              <w:pStyle w:val="Heading9"/>
+              <w:jc w:val="center"/>
+              <w:rPr>
+                <w:b/>
+                <w:bCs/>
+                <w:i w:val="0"/>
+                <w:iCs w:val="0"/>
+                <w:szCs w:val="16"/>
+              </w:rPr>
+            </w:pPr>
+            <w:r>
+              <w:rPr>
+                <w:b/>
+                <w:bCs/>
+                <w:i w:val="0"/>
+                <w:iCs w:val="0"/>
+                <w:szCs w:val="16"/>
+              </w:rPr>
+              <w:t xml:space="preserve">MsgType = y  </w:t>
+            </w:r>
+          </w:p>
+        </w:tc>
+      </w:tr>
+      <w:tr>
+        <w:trPr>
+          <w:jc w:val="center"/>
+        </w:trPr>
+        <w:tc>
+          <w:tcPr>
+            <w:tcW w:w="1078" w:type="dxa"/>
+            <w:gridSpan w:val="2"/>
+            <w:vAlign w:val="center"/>
+          </w:tcPr>
+          <w:p>
+            <w:pPr>
+              <w:jc w:val="center"/>
+              <w:rPr>
+                <w:szCs w:val="16"/>
+              </w:rPr>
+            </w:pPr>
+            <w:r>
+              <w:rPr>
+                <w:szCs w:val="16"/>
+              </w:rPr>
+              <w:t>320</w:t>
+            </w:r>
+          </w:p>
+        </w:tc>
+        <w:tc>
+          <w:tcPr>
+            <w:tcW w:w="2337" w:type="dxa"/>
+            <w:vAlign w:val="center"/>
+          </w:tcPr>
+          <w:p>
+            <w:pPr>
+              <w:jc w:val="center"/>
+              <w:rPr>
+                <w:szCs w:val="16"/>
+              </w:rPr>
+            </w:pPr>
+            <w:r>
+              <w:rPr>
+                <w:szCs w:val="16"/>
+              </w:rPr>
+              <w:t>SecurityReqID</w:t>
+            </w:r>
+          </w:p>
+        </w:tc>
+        <w:tc>
+          <w:tcPr>
+            <w:tcW w:w="741" w:type="dxa"/>
+            <w:vAlign w:val="center"/>
+          </w:tcPr>
+          <w:p>
+            <w:pPr>
+              <w:jc w:val="center"/>
+              <w:rPr>
+                <w:szCs w:val="16"/>
+              </w:rPr>
+            </w:pPr>
+            <w:r>
+              <w:rPr>
+                <w:szCs w:val="16"/>
+              </w:rPr>
+              <w:t>Y</w:t>
+            </w:r>
+          </w:p>
+        </w:tc>
+        <w:tc>
+          <w:tcPr>
+            <w:tcW w:w="1081" w:type="dxa"/>
+            <w:vAlign w:val="center"/>
+          </w:tcPr>
+          <w:p>
+            <w:pPr>
+              <w:jc w:val="center"/>
+              <w:rPr>
+                <w:szCs w:val="16"/>
+              </w:rPr>
+            </w:pPr>
+            <w:r>
+              <w:rPr>
+                <w:szCs w:val="16"/>
+              </w:rPr>
+              <w:t>Y</w:t>
+            </w:r>
+          </w:p>
+        </w:tc>
+        <w:tc>
+          <w:tcPr>
+            <w:tcW w:w="4843" w:type="dxa"/>
+            <w:vAlign w:val="center"/>
+          </w:tcPr>
+          <w:p>
+            <w:pPr>
+              <w:jc w:val="center"/>
+              <w:rPr>
+                <w:szCs w:val="16"/>
+              </w:rPr>
+            </w:pPr>
+          </w:p>
+        </w:tc>
+      </w:tr>
+      <w:tr>
+        <w:trPr>
+          <w:jc w:val="center"/>
+        </w:trPr>
+        <w:tc>
+          <w:tcPr>
+            <w:tcW w:w="1078" w:type="dxa"/>
+            <w:gridSpan w:val="2"/>
+            <w:vAlign w:val="center"/>
+          </w:tcPr>
+          <w:p>
+            <w:pPr>
+              <w:jc w:val="center"/>
+              <w:rPr>
+                <w:szCs w:val="16"/>
+              </w:rPr>
+            </w:pPr>
+            <w:r>
+              <w:rPr>
+                <w:szCs w:val="16"/>
+              </w:rPr>
+              <w:t>322</w:t>
+            </w:r>
+          </w:p>
+        </w:tc>
+        <w:tc>
+          <w:tcPr>
+            <w:tcW w:w="2337" w:type="dxa"/>
+            <w:vAlign w:val="center"/>
+          </w:tcPr>
+          <w:p>
+            <w:pPr>
+              <w:jc w:val="center"/>
+              <w:rPr>
+                <w:szCs w:val="16"/>
+              </w:rPr>
+            </w:pPr>
+            <w:r>
+              <w:rPr>
+                <w:szCs w:val="16"/>
+              </w:rPr>
+              <w:t>SecurityResponseID</w:t>
+            </w:r>
+          </w:p>
+        </w:tc>
+        <w:tc>
+          <w:tcPr>
+            <w:tcW w:w="741" w:type="dxa"/>
+            <w:vAlign w:val="center"/>
+          </w:tcPr>
+          <w:p>
+            <w:pPr>
+              <w:jc w:val="center"/>
+              <w:rPr>
+                <w:szCs w:val="16"/>
+              </w:rPr>
+            </w:pPr>
+            <w:r>
+              <w:rPr>
+                <w:szCs w:val="16"/>
+              </w:rPr>
+              <w:t>Y</w:t>
+            </w:r>
+          </w:p>
+        </w:tc>
+        <w:tc>
+          <w:tcPr>
+            <w:tcW w:w="1081" w:type="dxa"/>
+            <w:vAlign w:val="center"/>
+          </w:tcPr>
+          <w:p>
+            <w:pPr>
+              <w:jc w:val="center"/>
+              <w:rPr>
+                <w:szCs w:val="16"/>
+              </w:rPr>
+            </w:pPr>
+            <w:r>
+              <w:rPr>
+                <w:szCs w:val="16"/>
+              </w:rPr>
+              <w:t>Y</w:t>
+            </w:r>
+          </w:p>
+        </w:tc>
+        <w:tc>
+          <w:tcPr>
+            <w:tcW w:w="4843" w:type="dxa"/>
+            <w:vAlign w:val="center"/>
+          </w:tcPr>
+          <w:p>
+            <w:pPr>
+              <w:jc w:val="center"/>
+              <w:rPr>
+                <w:szCs w:val="16"/>
+              </w:rPr>
+            </w:pPr>
+            <w:r>
+              <w:rPr>
+                <w:szCs w:val="16"/>
+              </w:rPr>
+              <w:t>Identifier for the Security List (y) message</w:t>
+            </w:r>
+          </w:p>
+        </w:tc>
+      </w:tr>
+      <w:tr>
+        <w:trPr>
+          <w:jc w:val="center"/>
+        </w:trPr>
+        <w:tc>
+          <w:tcPr>
+            <w:tcW w:w="1078" w:type="dxa"/>
+            <w:gridSpan w:val="2"/>
+            <w:vAlign w:val="center"/>
+          </w:tcPr>
+          <w:p>
+            <w:pPr>
+              <w:jc w:val="center"/>
+              <w:rPr>
+                <w:szCs w:val="16"/>
+              </w:rPr>
+            </w:pPr>
+            <w:r>
+              <w:rPr>
+                <w:szCs w:val="16"/>
+              </w:rPr>
+              <w:t>560</w:t>
+            </w:r>
+          </w:p>
+        </w:tc>
+        <w:tc>
+          <w:tcPr>
+            <w:tcW w:w="2337" w:type="dxa"/>
+            <w:vAlign w:val="center"/>
+          </w:tcPr>
+          <w:p>
+            <w:pPr>
+              <w:jc w:val="center"/>
+              <w:rPr>
+                <w:szCs w:val="16"/>
+              </w:rPr>
+            </w:pPr>
+            <w:r>
+              <w:rPr>
+                <w:szCs w:val="16"/>
+              </w:rPr>
+              <w:t>SecurityRequestResult</w:t>
+            </w:r>
+          </w:p>
+        </w:tc>
+        <w:tc>
+          <w:tcPr>
+            <w:tcW w:w="741" w:type="dxa"/>
+            <w:vAlign w:val="center"/>
+          </w:tcPr>
+          <w:p>
+            <w:pPr>
+              <w:jc w:val="center"/>
+              <w:rPr>
+                <w:szCs w:val="16"/>
+              </w:rPr>
+            </w:pPr>
+            <w:r>
+              <w:rPr>
+                <w:szCs w:val="16"/>
+              </w:rPr>
+              <w:t>Y</w:t>
+            </w:r>
+          </w:p>
+        </w:tc>
+        <w:tc>
+          <w:tcPr>
+            <w:tcW w:w="1081" w:type="dxa"/>
+            <w:vAlign w:val="center"/>
+          </w:tcPr>
+          <w:p>
+            <w:pPr>
+              <w:jc w:val="center"/>
+              <w:rPr>
+                <w:szCs w:val="16"/>
+              </w:rPr>
+            </w:pPr>
+            <w:r>
+              <w:rPr>
+                <w:szCs w:val="16"/>
+              </w:rPr>
+              <w:t>Y</w:t>
+            </w:r>
+          </w:p>
+        </w:tc>
+        <w:tc>
+          <w:tcPr>
+            <w:tcW w:w="4843" w:type="dxa"/>
+            <w:vAlign w:val="center"/>
+          </w:tcPr>
+          <w:p>
+            <w:pPr>
+              <w:jc w:val="center"/>
+              <w:rPr>
+                <w:szCs w:val="16"/>
+              </w:rPr>
+            </w:pPr>
+            <w:r>
+              <w:rPr>
+                <w:szCs w:val="16"/>
+              </w:rPr>
+              <w:t>The results returned to a Security Request (v) message</w:t>
+            </w:r>
+          </w:p>
+          <w:p>
+            <w:pPr>
+              <w:rPr>
+                <w:szCs w:val="16"/>
+              </w:rPr>
+            </w:pPr>
+            <w:r>
+              <w:rPr>
+                <w:szCs w:val="16"/>
+              </w:rPr>
+              <w:t>Valid values:</w:t>
+            </w:r>
+          </w:p>
+          <w:p>
+            <w:pPr>
+              <w:rPr>
+                <w:szCs w:val="16"/>
+              </w:rPr>
+            </w:pPr>
+            <w:r>
+              <w:rPr>
+                <w:szCs w:val="16"/>
+              </w:rPr>
+              <w:t xml:space="preserve">'0' </w:t>
+            </w:r>
+            <w:r>
+              <w:rPr>
+                <w:szCs w:val="16"/>
+              </w:rPr>
+              <w:tab/>
+              <w:t>Valid request</w:t>
+            </w:r>
+          </w:p>
+          <w:p>
+            <w:pPr>
+              <w:rPr>
+                <w:szCs w:val="16"/>
+              </w:rPr>
+            </w:pPr>
+            <w:r>
+              <w:rPr>
+                <w:szCs w:val="16"/>
+              </w:rPr>
+              <w:t xml:space="preserve">'1' </w:t>
+            </w:r>
+            <w:r>
+              <w:rPr>
+                <w:szCs w:val="16"/>
+              </w:rPr>
+              <w:tab/>
+              <w:t xml:space="preserve">Invalid or </w:t>
+            </w:r>
+            <w:bookmarkStart w:id="0" w:name="_GoBack"/>
+            <w:bookmarkEnd w:id="0"/>
+            <w:r>
+              <w:rPr>
+                <w:szCs w:val="16"/>
+              </w:rPr>
+              <w:t>unsupported request</w:t>
+            </w:r>
+          </w:p>
+          <w:p>
+            <w:pPr>
+              <w:rPr>
+                <w:szCs w:val="16"/>
+              </w:rPr>
+            </w:pPr>
+            <w:r>
+              <w:rPr>
+                <w:szCs w:val="16"/>
+              </w:rPr>
+              <w:t xml:space="preserve">'2' </w:t>
+            </w:r>
+            <w:r>
+              <w:rPr>
+                <w:szCs w:val="16"/>
+              </w:rPr>
+              <w:tab/>
+              <w:t>No instruments found that match selection criteria</w:t>
+            </w:r>
+          </w:p>
+          <w:p>
+            <w:pPr>
+              <w:rPr>
+                <w:szCs w:val="16"/>
+              </w:rPr>
+            </w:pPr>
+            <w:r>
+              <w:rPr>
+                <w:szCs w:val="16"/>
+              </w:rPr>
+              <w:t xml:space="preserve">'3' </w:t>
+            </w:r>
+            <w:r>
+              <w:rPr>
+                <w:szCs w:val="16"/>
+              </w:rPr>
+              <w:tab/>
+              <w:t>Not authorized to retrieve instrument data</w:t>
+            </w:r>
+          </w:p>
+          <w:p>
+            <w:pPr>
+              <w:rPr>
+                <w:szCs w:val="16"/>
+              </w:rPr>
+            </w:pPr>
+            <w:r>
+              <w:rPr>
+                <w:szCs w:val="16"/>
+              </w:rPr>
+              <w:t xml:space="preserve">'4' </w:t>
+            </w:r>
+            <w:r>
+              <w:rPr>
+                <w:szCs w:val="16"/>
+              </w:rPr>
+              <w:tab/>
+              <w:t>Instrument data temporarily unavailable</w:t>
+            </w:r>
+          </w:p>
+          <w:p>
+            <w:pPr>
+              <w:rPr>
+                <w:szCs w:val="16"/>
+              </w:rPr>
+            </w:pPr>
+            <w:r>
+              <w:rPr>
+                <w:szCs w:val="16"/>
+              </w:rPr>
+              <w:t xml:space="preserve">'5' </w:t>
+            </w:r>
+            <w:r>
+              <w:rPr>
+                <w:szCs w:val="16"/>
+              </w:rPr>
+              <w:tab/>
+              <w:t>Request for instrument data not supported</w:t>
+            </w:r>
+          </w:p>
+        </w:tc>
+      </w:tr>
+      <w:tr>
+        <w:trPr>
+          <w:jc w:val="center"/>
+        </w:trPr>
+        <w:tc>
+          <w:tcPr>
+            <w:tcW w:w="3415" w:type="dxa"/>
+            <w:gridSpan w:val="3"/>
+            <w:vAlign w:val="center"/>
+          </w:tcPr>
+          <w:p>
+            <w:pPr>
+              <w:rPr>
+                <w:szCs w:val="16"/>
+              </w:rPr>
+            </w:pPr>
+            <w:r>
+              <w:rPr>
+                <w:i/>
+                <w:szCs w:val="16"/>
+              </w:rPr>
+              <w:t>component block  &lt;Instrument&gt;</w:t>
+            </w:r>
+          </w:p>
+        </w:tc>
+        <w:tc>
+          <w:tcPr>
+            <w:tcW w:w="741" w:type="dxa"/>
+            <w:vAlign w:val="center"/>
+          </w:tcPr>
+          <w:p>
+            <w:pPr>
+              <w:jc w:val="center"/>
+              <w:rPr>
+                <w:szCs w:val="16"/>
+              </w:rPr>
+            </w:pPr>
+            <w:r>
+              <w:rPr>
+                <w:szCs w:val="16"/>
+              </w:rPr>
+              <w:t>N</w:t>
+            </w:r>
+          </w:p>
+        </w:tc>
+        <w:tc>
+          <w:tcPr>
+            <w:tcW w:w="1081" w:type="dxa"/>
+            <w:vAlign w:val="center"/>
+          </w:tcPr>
+          <w:p>
+            <w:pPr>
+              <w:jc w:val="center"/>
+              <w:rPr>
+                <w:szCs w:val="16"/>
+              </w:rPr>
+            </w:pPr>
+            <w:r>
+              <w:rPr>
+                <w:szCs w:val="16"/>
+              </w:rPr>
+              <w:t>N</w:t>
+            </w:r>
+          </w:p>
+        </w:tc>
+        <w:tc>
+          <w:tcPr>
+            <w:tcW w:w="4843" w:type="dxa"/>
+            <w:vAlign w:val="center"/>
+          </w:tcPr>
+          <w:p>
+            <w:pPr>
+              <w:jc w:val="center"/>
+              <w:rPr>
+                <w:szCs w:val="16"/>
+              </w:rPr>
+            </w:pPr>
+          </w:p>
+        </w:tc>
+      </w:tr>
+      <w:tr>
+        <w:trPr>
+          <w:jc w:val="center"/>
+        </w:trPr>
+        <w:tc>
+          <w:tcPr>
+            <w:tcW w:w="1078" w:type="dxa"/>
+            <w:gridSpan w:val="2"/>
+            <w:vAlign w:val="center"/>
+          </w:tcPr>
+          <w:p>
+            <w:pPr>
+              <w:jc w:val="center"/>
+              <w:rPr>
+                <w:szCs w:val="16"/>
+              </w:rPr>
+            </w:pPr>
+          </w:p>
+        </w:tc>
+        <w:tc>
+          <w:tcPr>
+            <w:tcW w:w="2337" w:type="dxa"/>
+            <w:vAlign w:val="center"/>
+          </w:tcPr>
+          <w:p>
+            <w:pPr>
+              <w:jc w:val="center"/>
+              <w:rPr>
+                <w:szCs w:val="16"/>
+              </w:rPr>
+            </w:pPr>
+            <w:r>
+              <w:rPr>
+                <w:i/>
+                <w:szCs w:val="16"/>
+              </w:rPr>
+              <w:t>Standard Trailer</w:t>
+            </w:r>
+          </w:p>
+        </w:tc>
+        <w:tc>
+          <w:tcPr>
+            <w:tcW w:w="741" w:type="dxa"/>
+            <w:vAlign w:val="center"/>
+          </w:tcPr>
+          <w:p>
+            <w:pPr>
+              <w:jc w:val="center"/>
+              <w:rPr>
+                <w:szCs w:val="16"/>
+              </w:rPr>
+            </w:pPr>
+            <w:r>
+              <w:rPr>
+                <w:szCs w:val="16"/>
+              </w:rPr>
+              <w:t>Y</w:t>
+            </w:r>
+          </w:p>
+        </w:tc>
+        <w:tc>
+          <w:tcPr>
+            <w:tcW w:w="1081" w:type="dxa"/>
+            <w:vAlign w:val="center"/>
+          </w:tcPr>
+          <w:p>
+            <w:pPr>
+              <w:jc w:val="center"/>
+              <w:rPr>
+                <w:szCs w:val="16"/>
+              </w:rPr>
+            </w:pPr>
+          </w:p>
+        </w:tc>
+        <w:tc>
+          <w:tcPr>
+            <w:tcW w:w="4843" w:type="dxa"/>
+            <w:vAlign w:val="center"/>
+          </w:tcPr>
+          <w:p>
+            <w:pPr>
+              <w:jc w:val="center"/>
+              <w:rPr>
+                <w:szCs w:val="16"/>
+              </w:rPr>
+            </w:pPr>
+          </w:p>
+        </w:tc>
+      </w:tr>
+      <w:tr>
+        <w:trPr>
+          <w:jc w:val="center"/>
+        </w:trPr>
+        <w:tc>
+          <w:tcPr>
+            <w:tcW w:w="1078" w:type="dxa"/>
+            <w:gridSpan w:val="2"/>
+            <w:vAlign w:val="center"/>
+          </w:tcPr>
+          <w:p>
+            <w:pPr>
+              <w:jc w:val="center"/>
+              <w:rPr>
+                <w:szCs w:val="16"/>
+              </w:rPr>
+            </w:pPr>
+          </w:p>
+          <w:p>
+            <w:pPr>
+              <w:jc w:val="center"/>
+              <w:rPr>
+                <w:szCs w:val="16"/>
+              </w:rPr>
+            </w:pPr>
+          </w:p>
+          <w:p>
+            <w:pPr>
+              <w:jc w:val="center"/>
+              <w:rPr>
+                <w:szCs w:val="16"/>
+              </w:rPr>
+            </w:pPr>
+          </w:p>
+        </w:tc>
+        <w:tc>
+          <w:tcPr>
+            <w:tcW w:w="2337" w:type="dxa"/>
+            <w:vAlign w:val="center"/>
+          </w:tcPr>
+          <w:p>
+            <w:pPr>
+              <w:jc w:val="center"/>
+              <w:rPr>
+                <w:i/>
+                <w:szCs w:val="16"/>
+              </w:rPr>
+            </w:pPr>
+          </w:p>
+        </w:tc>
+        <w:tc>
+          <w:tcPr>
+            <w:tcW w:w="741" w:type="dxa"/>
+            <w:vAlign w:val="center"/>
+          </w:tcPr>
+          <w:p>
+            <w:pPr>
+              <w:jc w:val="center"/>
+              <w:rPr>
+                <w:szCs w:val="16"/>
+              </w:rPr>
+            </w:pPr>
+          </w:p>
+        </w:tc>
+        <w:tc>
+          <w:tcPr>
+            <w:tcW w:w="1081" w:type="dxa"/>
+            <w:vAlign w:val="center"/>
+          </w:tcPr>
+          <w:p>
+            <w:pPr>
+              <w:jc w:val="center"/>
+              <w:rPr>
+                <w:szCs w:val="16"/>
+              </w:rPr>
+            </w:pPr>
+          </w:p>
+        </w:tc>
+        <w:tc>
+          <w:tcPr>
+            <w:tcW w:w="4843" w:type="dxa"/>
+            <w:vAlign w:val="center"/>
+          </w:tcPr>
+          <w:p>
+            <w:pPr>
+              <w:jc w:val="center"/>
+              <w:rPr>
+                <w:szCs w:val="16"/>
+              </w:rPr>
+            </w:pPr>
+          </w:p>
+        </w:tc>
+      </w:tr>
+    </w:tbl>
+    <w:p/>
+    <w:p>
+      <w:pPr>
+        <w:pStyle w:val="Heading2"/>
+        <w:ind w:left="-5"/>
+      </w:pPr>
+      <w:r>
+        <w:t xml:space="preserve">Market Data Snapshot (W) </w:t>
+      </w:r>
+    </w:p>
+    <w:p>
+      <w:pPr>
+        <w:ind w:left="-5" w:right="100"/>
+      </w:pPr>
+      <w:r>
+        <w:t xml:space="preserve">Market Data Snapshots (W) represent a full snapshot of the market for a given MDReqID (252). Each snapshot replaces all the market data related to that MDReqID, regardless of whether it was sent by a Market Data Snapshot or by a Market Data Incremental Refresh (X). </w:t>
+      </w:r>
+    </w:p>
+    <w:p>
+      <w:pPr>
+        <w:spacing w:after="26" w:line="259" w:lineRule="auto"/>
         <w:ind w:left="0" w:right="0" w:firstLine="0"/>
       </w:pPr>
       <w:r>
@@ -6188,9 +7262,1636 @@
     </w:p>
     <w:p>
       <w:pPr>
+        <w:ind w:left="-5" w:right="100"/>
+      </w:pPr>
+      <w:r>
+        <w:t xml:space="preserve">Market data within the snapshot is identified by MDEntryID (278). Previously published market data (such as quotes) that is not included into the snapshot was implicitly deleted. Similarly, previously publis </w:t>
+      </w:r>
+    </w:p>
+    <w:p>
+      <w:pPr>
+        <w:spacing w:after="0" w:line="259" w:lineRule="auto"/>
+        <w:ind w:left="0" w:right="0" w:firstLine="0"/>
+      </w:pPr>
+      <w:r>
+        <w:t xml:space="preserve"> </w:t>
+      </w:r>
+    </w:p>
+    <w:tbl>
+      <w:tblPr>
+        <w:tblStyle w:val="TableGrid"/>
+        <w:tblW w:w="8992" w:type="dxa"/>
+        <w:tblInd w:w="6" w:type="dxa"/>
+        <w:tblCellMar>
+          <w:top w:w="132" w:type="dxa"/>
+          <w:left w:w="112" w:type="dxa"/>
+          <w:right w:w="115" w:type="dxa"/>
+        </w:tblCellMar>
+        <w:tblLook w:val="04A0" w:firstRow="1" w:lastRow="0" w:firstColumn="1" w:lastColumn="0" w:noHBand="0" w:noVBand="1"/>
+      </w:tblPr>
+      <w:tblGrid>
+        <w:gridCol w:w="675"/>
+        <w:gridCol w:w="1631"/>
+        <w:gridCol w:w="1332"/>
+        <w:gridCol w:w="5354"/>
+      </w:tblGrid>
+      <w:tr>
+        <w:trPr>
+          <w:trHeight w:val="419"/>
+        </w:trPr>
+        <w:tc>
+          <w:tcPr>
+            <w:tcW w:w="675" w:type="dxa"/>
+            <w:tcBorders>
+              <w:top w:val="single" w:sz="6" w:space="0" w:color="000000"/>
+              <w:left w:val="single" w:sz="6" w:space="0" w:color="000000"/>
+              <w:bottom w:val="single" w:sz="6" w:space="0" w:color="000000"/>
+              <w:right w:val="single" w:sz="6" w:space="0" w:color="000000"/>
+            </w:tcBorders>
+            <w:vAlign w:val="center"/>
+          </w:tcPr>
+          <w:p>
+            <w:pPr>
+              <w:spacing w:after="0" w:line="259" w:lineRule="auto"/>
+              <w:ind w:left="2" w:right="0" w:firstLine="0"/>
+            </w:pPr>
+            <w:r>
+              <w:rPr>
+                <w:b/>
+              </w:rPr>
+              <w:t xml:space="preserve">TAG </w:t>
+            </w:r>
+          </w:p>
+        </w:tc>
+        <w:tc>
+          <w:tcPr>
+            <w:tcW w:w="1631" w:type="dxa"/>
+            <w:tcBorders>
+              <w:top w:val="single" w:sz="6" w:space="0" w:color="000000"/>
+              <w:left w:val="single" w:sz="6" w:space="0" w:color="000000"/>
+              <w:bottom w:val="single" w:sz="6" w:space="0" w:color="000000"/>
+              <w:right w:val="single" w:sz="6" w:space="0" w:color="000000"/>
+            </w:tcBorders>
+            <w:vAlign w:val="center"/>
+          </w:tcPr>
+          <w:p>
+            <w:pPr>
+              <w:spacing w:after="0" w:line="259" w:lineRule="auto"/>
+              <w:ind w:left="0" w:right="0" w:firstLine="0"/>
+            </w:pPr>
+            <w:r>
+              <w:rPr>
+                <w:b/>
+              </w:rPr>
+              <w:t xml:space="preserve">NAME </w:t>
+            </w:r>
+          </w:p>
+        </w:tc>
+        <w:tc>
+          <w:tcPr>
+            <w:tcW w:w="1332" w:type="dxa"/>
+            <w:tcBorders>
+              <w:top w:val="single" w:sz="6" w:space="0" w:color="000000"/>
+              <w:left w:val="single" w:sz="6" w:space="0" w:color="000000"/>
+              <w:bottom w:val="single" w:sz="6" w:space="0" w:color="000000"/>
+              <w:right w:val="single" w:sz="6" w:space="0" w:color="000000"/>
+            </w:tcBorders>
+            <w:vAlign w:val="center"/>
+          </w:tcPr>
+          <w:p>
+            <w:pPr>
+              <w:spacing w:after="0" w:line="259" w:lineRule="auto"/>
+              <w:ind w:left="0" w:right="0" w:firstLine="0"/>
+            </w:pPr>
+            <w:r>
+              <w:rPr>
+                <w:b/>
+              </w:rPr>
+              <w:t xml:space="preserve">REQUIRED </w:t>
+            </w:r>
+          </w:p>
+        </w:tc>
+        <w:tc>
+          <w:tcPr>
+            <w:tcW w:w="5355" w:type="dxa"/>
+            <w:tcBorders>
+              <w:top w:val="single" w:sz="6" w:space="0" w:color="000000"/>
+              <w:left w:val="single" w:sz="6" w:space="0" w:color="000000"/>
+              <w:bottom w:val="single" w:sz="6" w:space="0" w:color="000000"/>
+              <w:right w:val="single" w:sz="6" w:space="0" w:color="000000"/>
+            </w:tcBorders>
+            <w:vAlign w:val="center"/>
+          </w:tcPr>
+          <w:p>
+            <w:pPr>
+              <w:spacing w:after="0" w:line="259" w:lineRule="auto"/>
+              <w:ind w:left="0" w:right="0" w:firstLine="0"/>
+            </w:pPr>
+            <w:r>
+              <w:rPr>
+                <w:b/>
+              </w:rPr>
+              <w:t xml:space="preserve">DESCRIPTION </w:t>
+            </w:r>
+          </w:p>
+        </w:tc>
+      </w:tr>
+      <w:tr>
+        <w:trPr>
+          <w:trHeight w:val="434"/>
+        </w:trPr>
+        <w:tc>
+          <w:tcPr>
+            <w:tcW w:w="675" w:type="dxa"/>
+            <w:tcBorders>
+              <w:top w:val="single" w:sz="6" w:space="0" w:color="000000"/>
+              <w:left w:val="single" w:sz="6" w:space="0" w:color="000000"/>
+              <w:bottom w:val="single" w:sz="6" w:space="0" w:color="000000"/>
+              <w:right w:val="single" w:sz="6" w:space="0" w:color="000000"/>
+            </w:tcBorders>
+          </w:tcPr>
+          <w:p>
+            <w:pPr>
+              <w:spacing w:after="0" w:line="259" w:lineRule="auto"/>
+              <w:ind w:left="2" w:right="0" w:firstLine="0"/>
+            </w:pPr>
+            <w:r>
+              <w:rPr>
+                <w:rFonts w:ascii="Courier New" w:eastAsia="Courier New" w:hAnsi="Courier New" w:cs="Courier New"/>
+                <w:sz w:val="18"/>
+              </w:rPr>
+              <w:t xml:space="preserve"> </w:t>
+            </w:r>
+          </w:p>
+        </w:tc>
+        <w:tc>
+          <w:tcPr>
+            <w:tcW w:w="1631" w:type="dxa"/>
+            <w:tcBorders>
+              <w:top w:val="single" w:sz="6" w:space="0" w:color="000000"/>
+              <w:left w:val="single" w:sz="6" w:space="0" w:color="000000"/>
+              <w:bottom w:val="single" w:sz="6" w:space="0" w:color="000000"/>
+              <w:right w:val="single" w:sz="6" w:space="0" w:color="000000"/>
+            </w:tcBorders>
+          </w:tcPr>
+          <w:p>
+            <w:pPr>
+              <w:spacing w:after="0" w:line="259" w:lineRule="auto"/>
+              <w:ind w:left="0" w:right="0" w:firstLine="0"/>
+            </w:pPr>
+            <w:r>
+              <w:rPr>
+                <w:rFonts w:ascii="Courier New" w:eastAsia="Courier New" w:hAnsi="Courier New" w:cs="Courier New"/>
+                <w:sz w:val="18"/>
+              </w:rPr>
+              <w:t xml:space="preserve">Header </w:t>
+            </w:r>
+          </w:p>
+        </w:tc>
+        <w:tc>
+          <w:tcPr>
+            <w:tcW w:w="1332" w:type="dxa"/>
+            <w:tcBorders>
+              <w:top w:val="single" w:sz="6" w:space="0" w:color="000000"/>
+              <w:left w:val="single" w:sz="6" w:space="0" w:color="000000"/>
+              <w:bottom w:val="single" w:sz="6" w:space="0" w:color="000000"/>
+              <w:right w:val="single" w:sz="6" w:space="0" w:color="000000"/>
+            </w:tcBorders>
+          </w:tcPr>
+          <w:p>
+            <w:pPr>
+              <w:spacing w:after="0" w:line="259" w:lineRule="auto"/>
+              <w:ind w:left="0" w:right="0" w:firstLine="0"/>
+            </w:pPr>
+            <w:r>
+              <w:rPr>
+                <w:rFonts w:ascii="Courier New" w:eastAsia="Courier New" w:hAnsi="Courier New" w:cs="Courier New"/>
+                <w:sz w:val="18"/>
+              </w:rPr>
+              <w:t xml:space="preserve">Y </w:t>
+            </w:r>
+          </w:p>
+        </w:tc>
+        <w:tc>
+          <w:tcPr>
+            <w:tcW w:w="5355" w:type="dxa"/>
+            <w:tcBorders>
+              <w:top w:val="single" w:sz="6" w:space="0" w:color="000000"/>
+              <w:left w:val="single" w:sz="6" w:space="0" w:color="000000"/>
+              <w:bottom w:val="single" w:sz="6" w:space="0" w:color="000000"/>
+              <w:right w:val="single" w:sz="6" w:space="0" w:color="000000"/>
+            </w:tcBorders>
+          </w:tcPr>
+          <w:p>
+            <w:pPr>
+              <w:spacing w:after="0" w:line="259" w:lineRule="auto"/>
+              <w:ind w:left="0" w:right="0" w:firstLine="0"/>
+            </w:pPr>
+            <w:r>
+              <w:rPr>
+                <w:rFonts w:ascii="Courier New" w:eastAsia="Courier New" w:hAnsi="Courier New" w:cs="Courier New"/>
+                <w:sz w:val="18"/>
+              </w:rPr>
+              <w:t xml:space="preserve">Standard header, with 35=W. </w:t>
+            </w:r>
+          </w:p>
+        </w:tc>
+      </w:tr>
+      <w:tr>
+        <w:trPr>
+          <w:trHeight w:val="643"/>
+        </w:trPr>
+        <w:tc>
+          <w:tcPr>
+            <w:tcW w:w="675" w:type="dxa"/>
+            <w:tcBorders>
+              <w:top w:val="single" w:sz="6" w:space="0" w:color="000000"/>
+              <w:left w:val="single" w:sz="6" w:space="0" w:color="000000"/>
+              <w:bottom w:val="single" w:sz="6" w:space="0" w:color="000000"/>
+              <w:right w:val="single" w:sz="6" w:space="0" w:color="000000"/>
+            </w:tcBorders>
+          </w:tcPr>
+          <w:p>
+            <w:pPr>
+              <w:spacing w:after="0" w:line="259" w:lineRule="auto"/>
+              <w:ind w:left="2" w:right="0" w:firstLine="0"/>
+            </w:pPr>
+            <w:r>
+              <w:rPr>
+                <w:rFonts w:ascii="Courier New" w:eastAsia="Courier New" w:hAnsi="Courier New" w:cs="Courier New"/>
+                <w:sz w:val="18"/>
+              </w:rPr>
+              <w:t xml:space="preserve">262 </w:t>
+            </w:r>
+          </w:p>
+        </w:tc>
+        <w:tc>
+          <w:tcPr>
+            <w:tcW w:w="1631" w:type="dxa"/>
+            <w:tcBorders>
+              <w:top w:val="single" w:sz="6" w:space="0" w:color="000000"/>
+              <w:left w:val="single" w:sz="6" w:space="0" w:color="000000"/>
+              <w:bottom w:val="single" w:sz="6" w:space="0" w:color="000000"/>
+              <w:right w:val="single" w:sz="6" w:space="0" w:color="000000"/>
+            </w:tcBorders>
+          </w:tcPr>
+          <w:p>
+            <w:pPr>
+              <w:spacing w:after="0" w:line="259" w:lineRule="auto"/>
+              <w:ind w:left="0" w:right="0" w:firstLine="0"/>
+            </w:pPr>
+            <w:r>
+              <w:rPr>
+                <w:rFonts w:ascii="Courier New" w:eastAsia="Courier New" w:hAnsi="Courier New" w:cs="Courier New"/>
+                <w:sz w:val="18"/>
+              </w:rPr>
+              <w:t xml:space="preserve">MDReqID </w:t>
+            </w:r>
+          </w:p>
+        </w:tc>
+        <w:tc>
+          <w:tcPr>
+            <w:tcW w:w="1332" w:type="dxa"/>
+            <w:tcBorders>
+              <w:top w:val="single" w:sz="6" w:space="0" w:color="000000"/>
+              <w:left w:val="single" w:sz="6" w:space="0" w:color="000000"/>
+              <w:bottom w:val="single" w:sz="6" w:space="0" w:color="000000"/>
+              <w:right w:val="single" w:sz="6" w:space="0" w:color="000000"/>
+            </w:tcBorders>
+          </w:tcPr>
+          <w:p>
+            <w:pPr>
+              <w:spacing w:after="0" w:line="259" w:lineRule="auto"/>
+              <w:ind w:left="0" w:right="0" w:firstLine="0"/>
+            </w:pPr>
+            <w:r>
+              <w:rPr>
+                <w:rFonts w:ascii="Courier New" w:eastAsia="Courier New" w:hAnsi="Courier New" w:cs="Courier New"/>
+                <w:sz w:val="18"/>
+              </w:rPr>
+              <w:t xml:space="preserve">Y </w:t>
+            </w:r>
+          </w:p>
+        </w:tc>
+        <w:tc>
+          <w:tcPr>
+            <w:tcW w:w="5355" w:type="dxa"/>
+            <w:tcBorders>
+              <w:top w:val="single" w:sz="6" w:space="0" w:color="000000"/>
+              <w:left w:val="single" w:sz="6" w:space="0" w:color="000000"/>
+              <w:bottom w:val="single" w:sz="6" w:space="0" w:color="000000"/>
+              <w:right w:val="single" w:sz="6" w:space="0" w:color="000000"/>
+            </w:tcBorders>
+          </w:tcPr>
+          <w:p>
+            <w:pPr>
+              <w:spacing w:after="0" w:line="259" w:lineRule="auto"/>
+              <w:ind w:left="0" w:right="0" w:firstLine="0"/>
+            </w:pPr>
+            <w:r>
+              <w:rPr>
+                <w:rFonts w:ascii="Courier New" w:eastAsia="Courier New" w:hAnsi="Courier New" w:cs="Courier New"/>
+                <w:sz w:val="18"/>
+              </w:rPr>
+              <w:t xml:space="preserve">The ID of the Market Data Request that triggered sending this snapshot. </w:t>
+            </w:r>
+          </w:p>
+        </w:tc>
+      </w:tr>
+      <w:tr>
+        <w:trPr>
+          <w:trHeight w:val="643"/>
+        </w:trPr>
+        <w:tc>
+          <w:tcPr>
+            <w:tcW w:w="675" w:type="dxa"/>
+            <w:tcBorders>
+              <w:top w:val="single" w:sz="6" w:space="0" w:color="000000"/>
+              <w:left w:val="single" w:sz="6" w:space="0" w:color="000000"/>
+              <w:bottom w:val="single" w:sz="6" w:space="0" w:color="000000"/>
+              <w:right w:val="single" w:sz="6" w:space="0" w:color="000000"/>
+            </w:tcBorders>
+          </w:tcPr>
+          <w:p>
+            <w:pPr>
+              <w:spacing w:after="0" w:line="259" w:lineRule="auto"/>
+              <w:ind w:left="2" w:right="0" w:firstLine="0"/>
+            </w:pPr>
+            <w:r>
+              <w:rPr>
+                <w:rFonts w:ascii="Courier New" w:eastAsia="Courier New" w:hAnsi="Courier New" w:cs="Courier New"/>
+                <w:sz w:val="18"/>
+              </w:rPr>
+              <w:t xml:space="preserve">55 </w:t>
+            </w:r>
+          </w:p>
+        </w:tc>
+        <w:tc>
+          <w:tcPr>
+            <w:tcW w:w="1631" w:type="dxa"/>
+            <w:tcBorders>
+              <w:top w:val="single" w:sz="6" w:space="0" w:color="000000"/>
+              <w:left w:val="single" w:sz="6" w:space="0" w:color="000000"/>
+              <w:bottom w:val="single" w:sz="6" w:space="0" w:color="000000"/>
+              <w:right w:val="single" w:sz="6" w:space="0" w:color="000000"/>
+            </w:tcBorders>
+          </w:tcPr>
+          <w:p>
+            <w:pPr>
+              <w:spacing w:after="0" w:line="259" w:lineRule="auto"/>
+              <w:ind w:left="0" w:right="0" w:firstLine="0"/>
+            </w:pPr>
+            <w:r>
+              <w:rPr>
+                <w:rFonts w:ascii="Courier New" w:eastAsia="Courier New" w:hAnsi="Courier New" w:cs="Courier New"/>
+                <w:sz w:val="18"/>
+              </w:rPr>
+              <w:t xml:space="preserve">Symbol </w:t>
+            </w:r>
+          </w:p>
+        </w:tc>
+        <w:tc>
+          <w:tcPr>
+            <w:tcW w:w="1332" w:type="dxa"/>
+            <w:tcBorders>
+              <w:top w:val="single" w:sz="6" w:space="0" w:color="000000"/>
+              <w:left w:val="single" w:sz="6" w:space="0" w:color="000000"/>
+              <w:bottom w:val="single" w:sz="6" w:space="0" w:color="000000"/>
+              <w:right w:val="single" w:sz="6" w:space="0" w:color="000000"/>
+            </w:tcBorders>
+          </w:tcPr>
+          <w:p>
+            <w:pPr>
+              <w:spacing w:after="0" w:line="259" w:lineRule="auto"/>
+              <w:ind w:left="0" w:right="0" w:firstLine="0"/>
+            </w:pPr>
+            <w:r>
+              <w:rPr>
+                <w:rFonts w:ascii="Courier New" w:eastAsia="Courier New" w:hAnsi="Courier New" w:cs="Courier New"/>
+                <w:sz w:val="18"/>
+              </w:rPr>
+              <w:t xml:space="preserve">Y </w:t>
+            </w:r>
+          </w:p>
+        </w:tc>
+        <w:tc>
+          <w:tcPr>
+            <w:tcW w:w="5355" w:type="dxa"/>
+            <w:tcBorders>
+              <w:top w:val="single" w:sz="6" w:space="0" w:color="000000"/>
+              <w:left w:val="single" w:sz="6" w:space="0" w:color="000000"/>
+              <w:bottom w:val="single" w:sz="6" w:space="0" w:color="000000"/>
+              <w:right w:val="single" w:sz="6" w:space="0" w:color="000000"/>
+            </w:tcBorders>
+          </w:tcPr>
+          <w:p>
+            <w:pPr>
+              <w:spacing w:after="0" w:line="259" w:lineRule="auto"/>
+              <w:ind w:left="0" w:right="0" w:firstLine="0"/>
+            </w:pPr>
+            <w:r>
+              <w:rPr>
+                <w:rFonts w:ascii="Courier New" w:eastAsia="Courier New" w:hAnsi="Courier New" w:cs="Courier New"/>
+                <w:sz w:val="18"/>
+              </w:rPr>
+              <w:t>The pool</w:t>
+            </w:r>
+            <w:r>
+              <w:rPr>
+                <w:rFonts w:ascii="Courier New" w:eastAsia="Courier New" w:hAnsi="Courier New" w:cs="Courier New"/>
+                <w:sz w:val="18"/>
+              </w:rPr>
+              <w:t xml:space="preserve"> expressed as </w:t>
+            </w:r>
+            <w:r>
+              <w:rPr>
+                <w:rFonts w:ascii="Courier New" w:eastAsia="Courier New" w:hAnsi="Courier New" w:cs="Courier New"/>
+                <w:sz w:val="18"/>
+              </w:rPr>
+              <w:t>CCY1/CCY2. For example, “DOT/USDT</w:t>
+            </w:r>
+            <w:r>
+              <w:rPr>
+                <w:rFonts w:ascii="Courier New" w:eastAsia="Courier New" w:hAnsi="Courier New" w:cs="Courier New"/>
+                <w:sz w:val="18"/>
+              </w:rPr>
+              <w:t xml:space="preserve">”. </w:t>
+            </w:r>
+          </w:p>
+        </w:tc>
+      </w:tr>
+      <w:tr>
+        <w:trPr>
+          <w:trHeight w:val="642"/>
+        </w:trPr>
+        <w:tc>
+          <w:tcPr>
+            <w:tcW w:w="675" w:type="dxa"/>
+            <w:tcBorders>
+              <w:top w:val="single" w:sz="6" w:space="0" w:color="000000"/>
+              <w:left w:val="single" w:sz="6" w:space="0" w:color="000000"/>
+              <w:bottom w:val="single" w:sz="6" w:space="0" w:color="000000"/>
+              <w:right w:val="single" w:sz="6" w:space="0" w:color="000000"/>
+            </w:tcBorders>
+          </w:tcPr>
+          <w:p>
+            <w:pPr>
+              <w:spacing w:after="0" w:line="259" w:lineRule="auto"/>
+              <w:ind w:left="2" w:right="0" w:firstLine="0"/>
+            </w:pPr>
+            <w:r>
+              <w:rPr>
+                <w:rFonts w:ascii="Courier New" w:eastAsia="Courier New" w:hAnsi="Courier New" w:cs="Courier New"/>
+                <w:sz w:val="18"/>
+              </w:rPr>
+              <w:t xml:space="preserve">268 </w:t>
+            </w:r>
+          </w:p>
+        </w:tc>
+        <w:tc>
+          <w:tcPr>
+            <w:tcW w:w="1631" w:type="dxa"/>
+            <w:tcBorders>
+              <w:top w:val="single" w:sz="6" w:space="0" w:color="000000"/>
+              <w:left w:val="single" w:sz="6" w:space="0" w:color="000000"/>
+              <w:bottom w:val="single" w:sz="6" w:space="0" w:color="000000"/>
+              <w:right w:val="single" w:sz="6" w:space="0" w:color="000000"/>
+            </w:tcBorders>
+          </w:tcPr>
+          <w:p>
+            <w:pPr>
+              <w:spacing w:after="0" w:line="259" w:lineRule="auto"/>
+              <w:ind w:left="0" w:right="0" w:firstLine="0"/>
+            </w:pPr>
+            <w:r>
+              <w:rPr>
+                <w:rFonts w:ascii="Courier New" w:eastAsia="Courier New" w:hAnsi="Courier New" w:cs="Courier New"/>
+                <w:sz w:val="18"/>
+              </w:rPr>
+              <w:t xml:space="preserve">NoMDEntries </w:t>
+            </w:r>
+          </w:p>
+        </w:tc>
+        <w:tc>
+          <w:tcPr>
+            <w:tcW w:w="1332" w:type="dxa"/>
+            <w:tcBorders>
+              <w:top w:val="single" w:sz="6" w:space="0" w:color="000000"/>
+              <w:left w:val="single" w:sz="6" w:space="0" w:color="000000"/>
+              <w:bottom w:val="single" w:sz="6" w:space="0" w:color="000000"/>
+              <w:right w:val="single" w:sz="6" w:space="0" w:color="000000"/>
+            </w:tcBorders>
+          </w:tcPr>
+          <w:p>
+            <w:pPr>
+              <w:spacing w:after="0" w:line="259" w:lineRule="auto"/>
+              <w:ind w:left="0" w:right="0" w:firstLine="0"/>
+            </w:pPr>
+            <w:r>
+              <w:rPr>
+                <w:rFonts w:ascii="Courier New" w:eastAsia="Courier New" w:hAnsi="Courier New" w:cs="Courier New"/>
+                <w:sz w:val="18"/>
+              </w:rPr>
+              <w:t xml:space="preserve">Y </w:t>
+            </w:r>
+          </w:p>
+        </w:tc>
+        <w:tc>
+          <w:tcPr>
+            <w:tcW w:w="5355" w:type="dxa"/>
+            <w:tcBorders>
+              <w:top w:val="single" w:sz="6" w:space="0" w:color="000000"/>
+              <w:left w:val="single" w:sz="6" w:space="0" w:color="000000"/>
+              <w:bottom w:val="single" w:sz="6" w:space="0" w:color="000000"/>
+              <w:right w:val="single" w:sz="6" w:space="0" w:color="000000"/>
+            </w:tcBorders>
+          </w:tcPr>
+          <w:p>
+            <w:pPr>
+              <w:spacing w:after="0" w:line="259" w:lineRule="auto"/>
+              <w:ind w:left="0" w:right="0" w:firstLine="0"/>
+            </w:pPr>
+            <w:r>
+              <w:rPr>
+                <w:rFonts w:ascii="Courier New" w:eastAsia="Courier New" w:hAnsi="Courier New" w:cs="Courier New"/>
+                <w:sz w:val="18"/>
+              </w:rPr>
+              <w:t xml:space="preserve">The number of market data entries in this message. </w:t>
+            </w:r>
+          </w:p>
+        </w:tc>
+      </w:tr>
+      <w:tr>
+        <w:trPr>
+          <w:trHeight w:val="436"/>
+        </w:trPr>
+        <w:tc>
+          <w:tcPr>
+            <w:tcW w:w="675" w:type="dxa"/>
+            <w:tcBorders>
+              <w:top w:val="single" w:sz="6" w:space="0" w:color="000000"/>
+              <w:left w:val="single" w:sz="6" w:space="0" w:color="000000"/>
+              <w:bottom w:val="single" w:sz="6" w:space="0" w:color="000000"/>
+              <w:right w:val="single" w:sz="6" w:space="0" w:color="000000"/>
+            </w:tcBorders>
+            <w:shd w:val="clear" w:color="auto" w:fill="EFEFEF"/>
+          </w:tcPr>
+          <w:p>
+            <w:pPr>
+              <w:spacing w:after="0" w:line="259" w:lineRule="auto"/>
+              <w:ind w:left="2" w:right="0" w:firstLine="0"/>
+            </w:pPr>
+            <w:r>
+              <w:rPr>
+                <w:rFonts w:ascii="Courier New" w:eastAsia="Courier New" w:hAnsi="Courier New" w:cs="Courier New"/>
+                <w:sz w:val="18"/>
+              </w:rPr>
+              <w:t xml:space="preserve"> </w:t>
+            </w:r>
+          </w:p>
+        </w:tc>
+        <w:tc>
+          <w:tcPr>
+            <w:tcW w:w="1631" w:type="dxa"/>
+            <w:tcBorders>
+              <w:top w:val="single" w:sz="6" w:space="0" w:color="000000"/>
+              <w:left w:val="single" w:sz="6" w:space="0" w:color="000000"/>
+              <w:bottom w:val="single" w:sz="6" w:space="0" w:color="000000"/>
+              <w:right w:val="single" w:sz="6" w:space="0" w:color="000000"/>
+            </w:tcBorders>
+            <w:shd w:val="clear" w:color="auto" w:fill="EFEFEF"/>
+          </w:tcPr>
+          <w:p>
+            <w:pPr>
+              <w:spacing w:after="0" w:line="259" w:lineRule="auto"/>
+              <w:ind w:left="0" w:right="0" w:firstLine="0"/>
+            </w:pPr>
+            <w:r>
+              <w:rPr>
+                <w:rFonts w:ascii="Courier New" w:eastAsia="Courier New" w:hAnsi="Courier New" w:cs="Courier New"/>
+                <w:sz w:val="18"/>
+              </w:rPr>
+              <w:t xml:space="preserve"> </w:t>
+            </w:r>
+          </w:p>
+        </w:tc>
+        <w:tc>
+          <w:tcPr>
+            <w:tcW w:w="1332" w:type="dxa"/>
+            <w:tcBorders>
+              <w:top w:val="single" w:sz="6" w:space="0" w:color="000000"/>
+              <w:left w:val="single" w:sz="6" w:space="0" w:color="000000"/>
+              <w:bottom w:val="single" w:sz="6" w:space="0" w:color="000000"/>
+              <w:right w:val="single" w:sz="6" w:space="0" w:color="000000"/>
+            </w:tcBorders>
+            <w:shd w:val="clear" w:color="auto" w:fill="EFEFEF"/>
+          </w:tcPr>
+          <w:p>
+            <w:pPr>
+              <w:spacing w:after="0" w:line="259" w:lineRule="auto"/>
+              <w:ind w:left="0" w:right="0" w:firstLine="0"/>
+            </w:pPr>
+            <w:r>
+              <w:rPr>
+                <w:rFonts w:ascii="Courier New" w:eastAsia="Courier New" w:hAnsi="Courier New" w:cs="Courier New"/>
+                <w:sz w:val="18"/>
+              </w:rPr>
+              <w:t xml:space="preserve"> </w:t>
+            </w:r>
+          </w:p>
+        </w:tc>
+        <w:tc>
+          <w:tcPr>
+            <w:tcW w:w="5355" w:type="dxa"/>
+            <w:tcBorders>
+              <w:top w:val="single" w:sz="6" w:space="0" w:color="000000"/>
+              <w:left w:val="single" w:sz="6" w:space="0" w:color="000000"/>
+              <w:bottom w:val="single" w:sz="6" w:space="0" w:color="000000"/>
+              <w:right w:val="single" w:sz="6" w:space="0" w:color="000000"/>
+            </w:tcBorders>
+            <w:shd w:val="clear" w:color="auto" w:fill="EFEFEF"/>
+          </w:tcPr>
+          <w:p>
+            <w:pPr>
+              <w:spacing w:after="0" w:line="259" w:lineRule="auto"/>
+              <w:ind w:left="0" w:right="0" w:firstLine="0"/>
+            </w:pPr>
+            <w:r>
+              <w:rPr>
+                <w:rFonts w:ascii="Courier New" w:eastAsia="Courier New" w:hAnsi="Courier New" w:cs="Courier New"/>
+                <w:i/>
+                <w:sz w:val="18"/>
+                <w:u w:val="single" w:color="000000"/>
+              </w:rPr>
+              <w:t>Begin Repeating Group</w:t>
+            </w:r>
+            <w:r>
+              <w:rPr>
+                <w:rFonts w:ascii="Courier New" w:eastAsia="Courier New" w:hAnsi="Courier New" w:cs="Courier New"/>
+                <w:i/>
+                <w:sz w:val="18"/>
+              </w:rPr>
+              <w:t xml:space="preserve"> </w:t>
+            </w:r>
+          </w:p>
+        </w:tc>
+      </w:tr>
+      <w:tr>
+        <w:trPr>
+          <w:trHeight w:val="1272"/>
+        </w:trPr>
+        <w:tc>
+          <w:tcPr>
+            <w:tcW w:w="675" w:type="dxa"/>
+            <w:tcBorders>
+              <w:top w:val="single" w:sz="6" w:space="0" w:color="000000"/>
+              <w:left w:val="single" w:sz="6" w:space="0" w:color="000000"/>
+              <w:bottom w:val="single" w:sz="6" w:space="0" w:color="000000"/>
+              <w:right w:val="single" w:sz="6" w:space="0" w:color="000000"/>
+            </w:tcBorders>
+            <w:shd w:val="clear" w:color="auto" w:fill="EFEFEF"/>
+          </w:tcPr>
+          <w:p>
+            <w:pPr>
+              <w:spacing w:after="0" w:line="259" w:lineRule="auto"/>
+              <w:ind w:left="2" w:right="0" w:firstLine="0"/>
+            </w:pPr>
+            <w:r>
+              <w:rPr>
+                <w:rFonts w:ascii="Courier New" w:eastAsia="Courier New" w:hAnsi="Courier New" w:cs="Courier New"/>
+                <w:sz w:val="18"/>
+              </w:rPr>
+              <w:t xml:space="preserve">269 </w:t>
+            </w:r>
+          </w:p>
+        </w:tc>
+        <w:tc>
+          <w:tcPr>
+            <w:tcW w:w="1631" w:type="dxa"/>
+            <w:tcBorders>
+              <w:top w:val="single" w:sz="6" w:space="0" w:color="000000"/>
+              <w:left w:val="single" w:sz="6" w:space="0" w:color="000000"/>
+              <w:bottom w:val="single" w:sz="6" w:space="0" w:color="000000"/>
+              <w:right w:val="single" w:sz="6" w:space="0" w:color="000000"/>
+            </w:tcBorders>
+            <w:shd w:val="clear" w:color="auto" w:fill="EFEFEF"/>
+          </w:tcPr>
+          <w:p>
+            <w:pPr>
+              <w:spacing w:after="0" w:line="259" w:lineRule="auto"/>
+              <w:ind w:left="0" w:right="0" w:firstLine="0"/>
+            </w:pPr>
+            <w:r>
+              <w:rPr>
+                <w:rFonts w:ascii="Courier New" w:eastAsia="Courier New" w:hAnsi="Courier New" w:cs="Courier New"/>
+                <w:sz w:val="18"/>
+              </w:rPr>
+              <w:t xml:space="preserve">MDEntryType </w:t>
+            </w:r>
+          </w:p>
+        </w:tc>
+        <w:tc>
+          <w:tcPr>
+            <w:tcW w:w="1332" w:type="dxa"/>
+            <w:tcBorders>
+              <w:top w:val="single" w:sz="6" w:space="0" w:color="000000"/>
+              <w:left w:val="single" w:sz="6" w:space="0" w:color="000000"/>
+              <w:bottom w:val="single" w:sz="6" w:space="0" w:color="000000"/>
+              <w:right w:val="single" w:sz="6" w:space="0" w:color="000000"/>
+            </w:tcBorders>
+            <w:shd w:val="clear" w:color="auto" w:fill="EFEFEF"/>
+          </w:tcPr>
+          <w:p>
+            <w:pPr>
+              <w:spacing w:after="0" w:line="259" w:lineRule="auto"/>
+              <w:ind w:left="0" w:right="0" w:firstLine="0"/>
+            </w:pPr>
+            <w:r>
+              <w:rPr>
+                <w:rFonts w:ascii="Courier New" w:eastAsia="Courier New" w:hAnsi="Courier New" w:cs="Courier New"/>
+                <w:sz w:val="18"/>
+              </w:rPr>
+              <w:t xml:space="preserve">Y </w:t>
+            </w:r>
+          </w:p>
+        </w:tc>
+        <w:tc>
+          <w:tcPr>
+            <w:tcW w:w="5355" w:type="dxa"/>
+            <w:tcBorders>
+              <w:top w:val="single" w:sz="6" w:space="0" w:color="000000"/>
+              <w:left w:val="single" w:sz="6" w:space="0" w:color="000000"/>
+              <w:bottom w:val="single" w:sz="6" w:space="0" w:color="000000"/>
+              <w:right w:val="single" w:sz="6" w:space="0" w:color="000000"/>
+            </w:tcBorders>
+            <w:shd w:val="clear" w:color="auto" w:fill="EFEFEF"/>
+          </w:tcPr>
+          <w:p>
+            <w:pPr>
+              <w:spacing w:after="0" w:line="259" w:lineRule="auto"/>
+              <w:ind w:left="0" w:right="0" w:firstLine="0"/>
+            </w:pPr>
+            <w:r>
+              <w:rPr>
+                <w:rFonts w:ascii="Courier New" w:eastAsia="Courier New" w:hAnsi="Courier New" w:cs="Courier New"/>
+                <w:sz w:val="18"/>
+              </w:rPr>
+              <w:t xml:space="preserve">Supported values: </w:t>
+            </w:r>
+          </w:p>
+          <w:p>
+            <w:pPr>
+              <w:spacing w:after="0" w:line="259" w:lineRule="auto"/>
+              <w:ind w:left="0" w:right="0" w:firstLine="0"/>
+            </w:pPr>
+            <w:r>
+              <w:rPr>
+                <w:rFonts w:ascii="Courier New" w:eastAsia="Courier New" w:hAnsi="Courier New" w:cs="Courier New"/>
+                <w:sz w:val="18"/>
+              </w:rPr>
+              <w:t xml:space="preserve"> </w:t>
+            </w:r>
+          </w:p>
+          <w:p>
+            <w:pPr>
+              <w:numPr>
+                <w:ilvl w:val="0"/>
+                <w:numId w:val="10"/>
+              </w:numPr>
+              <w:spacing w:after="0" w:line="259" w:lineRule="auto"/>
+              <w:ind w:right="0" w:hanging="215"/>
+            </w:pPr>
+            <w:r>
+              <w:rPr>
+                <w:rFonts w:ascii="Courier New" w:eastAsia="Courier New" w:hAnsi="Courier New" w:cs="Courier New"/>
+                <w:sz w:val="18"/>
+              </w:rPr>
+              <w:t xml:space="preserve">= Bid </w:t>
+            </w:r>
+          </w:p>
+          <w:p>
+            <w:pPr>
+              <w:numPr>
+                <w:ilvl w:val="0"/>
+                <w:numId w:val="10"/>
+              </w:numPr>
+              <w:spacing w:after="0" w:line="259" w:lineRule="auto"/>
+              <w:ind w:right="0" w:hanging="215"/>
+            </w:pPr>
+            <w:r>
+              <w:rPr>
+                <w:rFonts w:ascii="Courier New" w:eastAsia="Courier New" w:hAnsi="Courier New" w:cs="Courier New"/>
+                <w:sz w:val="18"/>
+              </w:rPr>
+              <w:t xml:space="preserve">= Ask </w:t>
+            </w:r>
+          </w:p>
+          <w:p>
+            <w:pPr>
+              <w:numPr>
+                <w:ilvl w:val="0"/>
+                <w:numId w:val="10"/>
+              </w:numPr>
+              <w:spacing w:after="0" w:line="259" w:lineRule="auto"/>
+              <w:ind w:right="0" w:hanging="215"/>
+            </w:pPr>
+            <w:r>
+              <w:rPr>
+                <w:rFonts w:ascii="Courier New" w:eastAsia="Courier New" w:hAnsi="Courier New" w:cs="Courier New"/>
+                <w:sz w:val="18"/>
+              </w:rPr>
+              <w:t xml:space="preserve">= Trade </w:t>
+            </w:r>
+          </w:p>
+        </w:tc>
+      </w:tr>
+      <w:tr>
+        <w:trPr>
+          <w:trHeight w:val="1272"/>
+        </w:trPr>
+        <w:tc>
+          <w:tcPr>
+            <w:tcW w:w="675" w:type="dxa"/>
+            <w:tcBorders>
+              <w:top w:val="single" w:sz="6" w:space="0" w:color="000000"/>
+              <w:left w:val="single" w:sz="6" w:space="0" w:color="000000"/>
+              <w:bottom w:val="single" w:sz="6" w:space="0" w:color="000000"/>
+              <w:right w:val="single" w:sz="6" w:space="0" w:color="000000"/>
+            </w:tcBorders>
+            <w:shd w:val="clear" w:color="auto" w:fill="EFEFEF"/>
+          </w:tcPr>
+          <w:p>
+            <w:pPr>
+              <w:spacing w:after="0" w:line="259" w:lineRule="auto"/>
+              <w:ind w:left="2" w:right="0" w:firstLine="0"/>
+              <w:rPr>
+                <w:rFonts w:ascii="Courier New" w:eastAsia="Courier New" w:hAnsi="Courier New" w:cs="Courier New"/>
+                <w:sz w:val="18"/>
+              </w:rPr>
+            </w:pPr>
+          </w:p>
+          <w:p>
+            <w:pPr>
+              <w:spacing w:after="0" w:line="259" w:lineRule="auto"/>
+              <w:ind w:left="2" w:right="0" w:firstLine="0"/>
+              <w:rPr>
+                <w:rFonts w:ascii="Courier New" w:eastAsia="Courier New" w:hAnsi="Courier New" w:cs="Courier New"/>
+                <w:sz w:val="18"/>
+              </w:rPr>
+            </w:pPr>
+          </w:p>
+        </w:tc>
+        <w:tc>
+          <w:tcPr>
+            <w:tcW w:w="1631" w:type="dxa"/>
+            <w:tcBorders>
+              <w:top w:val="single" w:sz="6" w:space="0" w:color="000000"/>
+              <w:left w:val="single" w:sz="6" w:space="0" w:color="000000"/>
+              <w:bottom w:val="single" w:sz="6" w:space="0" w:color="000000"/>
+              <w:right w:val="single" w:sz="6" w:space="0" w:color="000000"/>
+            </w:tcBorders>
+            <w:shd w:val="clear" w:color="auto" w:fill="EFEFEF"/>
+          </w:tcPr>
+          <w:p>
+            <w:pPr>
+              <w:spacing w:after="0" w:line="259" w:lineRule="auto"/>
+              <w:ind w:left="0" w:right="0" w:firstLine="0"/>
+              <w:rPr>
+                <w:rFonts w:ascii="Courier New" w:eastAsia="Courier New" w:hAnsi="Courier New" w:cs="Courier New"/>
+                <w:sz w:val="18"/>
+              </w:rPr>
+            </w:pPr>
+          </w:p>
+        </w:tc>
+        <w:tc>
+          <w:tcPr>
+            <w:tcW w:w="1332" w:type="dxa"/>
+            <w:tcBorders>
+              <w:top w:val="single" w:sz="6" w:space="0" w:color="000000"/>
+              <w:left w:val="single" w:sz="6" w:space="0" w:color="000000"/>
+              <w:bottom w:val="single" w:sz="6" w:space="0" w:color="000000"/>
+              <w:right w:val="single" w:sz="6" w:space="0" w:color="000000"/>
+            </w:tcBorders>
+            <w:shd w:val="clear" w:color="auto" w:fill="EFEFEF"/>
+          </w:tcPr>
+          <w:p>
+            <w:pPr>
+              <w:spacing w:after="0" w:line="259" w:lineRule="auto"/>
+              <w:ind w:left="0" w:right="0" w:firstLine="0"/>
+              <w:rPr>
+                <w:rFonts w:ascii="Courier New" w:eastAsia="Courier New" w:hAnsi="Courier New" w:cs="Courier New"/>
+                <w:sz w:val="18"/>
+              </w:rPr>
+            </w:pPr>
+          </w:p>
+        </w:tc>
+        <w:tc>
+          <w:tcPr>
+            <w:tcW w:w="5355" w:type="dxa"/>
+            <w:tcBorders>
+              <w:top w:val="single" w:sz="6" w:space="0" w:color="000000"/>
+              <w:left w:val="single" w:sz="6" w:space="0" w:color="000000"/>
+              <w:bottom w:val="single" w:sz="6" w:space="0" w:color="000000"/>
+              <w:right w:val="single" w:sz="6" w:space="0" w:color="000000"/>
+            </w:tcBorders>
+            <w:shd w:val="clear" w:color="auto" w:fill="EFEFEF"/>
+          </w:tcPr>
+          <w:p>
+            <w:pPr>
+              <w:spacing w:after="0" w:line="259" w:lineRule="auto"/>
+              <w:ind w:left="0" w:right="0" w:firstLine="0"/>
+              <w:rPr>
+                <w:rFonts w:ascii="Courier New" w:eastAsia="Courier New" w:hAnsi="Courier New" w:cs="Courier New"/>
+                <w:sz w:val="18"/>
+              </w:rPr>
+            </w:pPr>
+          </w:p>
+        </w:tc>
+      </w:tr>
+      <w:tr>
+        <w:trPr>
+          <w:trHeight w:val="434"/>
+        </w:trPr>
+        <w:tc>
+          <w:tcPr>
+            <w:tcW w:w="675" w:type="dxa"/>
+            <w:tcBorders>
+              <w:top w:val="single" w:sz="6" w:space="0" w:color="000000"/>
+              <w:left w:val="single" w:sz="6" w:space="0" w:color="000000"/>
+              <w:bottom w:val="single" w:sz="6" w:space="0" w:color="000000"/>
+              <w:right w:val="single" w:sz="6" w:space="0" w:color="000000"/>
+            </w:tcBorders>
+            <w:shd w:val="clear" w:color="auto" w:fill="EFEFEF"/>
+          </w:tcPr>
+          <w:p>
+            <w:pPr>
+              <w:spacing w:after="0" w:line="259" w:lineRule="auto"/>
+              <w:ind w:left="2" w:right="0" w:firstLine="0"/>
+            </w:pPr>
+            <w:r>
+              <w:rPr>
+                <w:rFonts w:ascii="Courier New" w:eastAsia="Courier New" w:hAnsi="Courier New" w:cs="Courier New"/>
+                <w:sz w:val="18"/>
+              </w:rPr>
+              <w:t xml:space="preserve">270 </w:t>
+            </w:r>
+          </w:p>
+        </w:tc>
+        <w:tc>
+          <w:tcPr>
+            <w:tcW w:w="1631" w:type="dxa"/>
+            <w:tcBorders>
+              <w:top w:val="single" w:sz="6" w:space="0" w:color="000000"/>
+              <w:left w:val="single" w:sz="6" w:space="0" w:color="000000"/>
+              <w:bottom w:val="single" w:sz="6" w:space="0" w:color="000000"/>
+              <w:right w:val="single" w:sz="6" w:space="0" w:color="000000"/>
+            </w:tcBorders>
+            <w:shd w:val="clear" w:color="auto" w:fill="EFEFEF"/>
+          </w:tcPr>
+          <w:p>
+            <w:pPr>
+              <w:spacing w:after="0" w:line="259" w:lineRule="auto"/>
+              <w:ind w:left="0" w:right="0" w:firstLine="0"/>
+            </w:pPr>
+            <w:r>
+              <w:rPr>
+                <w:rFonts w:ascii="Courier New" w:eastAsia="Courier New" w:hAnsi="Courier New" w:cs="Courier New"/>
+                <w:sz w:val="18"/>
+              </w:rPr>
+              <w:t xml:space="preserve">MDEntryPx </w:t>
+            </w:r>
+          </w:p>
+        </w:tc>
+        <w:tc>
+          <w:tcPr>
+            <w:tcW w:w="1332" w:type="dxa"/>
+            <w:tcBorders>
+              <w:top w:val="single" w:sz="6" w:space="0" w:color="000000"/>
+              <w:left w:val="single" w:sz="6" w:space="0" w:color="000000"/>
+              <w:bottom w:val="single" w:sz="6" w:space="0" w:color="000000"/>
+              <w:right w:val="single" w:sz="6" w:space="0" w:color="000000"/>
+            </w:tcBorders>
+            <w:shd w:val="clear" w:color="auto" w:fill="EFEFEF"/>
+          </w:tcPr>
+          <w:p>
+            <w:pPr>
+              <w:spacing w:after="0" w:line="259" w:lineRule="auto"/>
+              <w:ind w:left="0" w:right="0" w:firstLine="0"/>
+            </w:pPr>
+            <w:r>
+              <w:rPr>
+                <w:rFonts w:ascii="Courier New" w:eastAsia="Courier New" w:hAnsi="Courier New" w:cs="Courier New"/>
+                <w:sz w:val="18"/>
+              </w:rPr>
+              <w:t xml:space="preserve">Y </w:t>
+            </w:r>
+          </w:p>
+        </w:tc>
+        <w:tc>
+          <w:tcPr>
+            <w:tcW w:w="5355" w:type="dxa"/>
+            <w:tcBorders>
+              <w:top w:val="single" w:sz="6" w:space="0" w:color="000000"/>
+              <w:left w:val="single" w:sz="6" w:space="0" w:color="000000"/>
+              <w:bottom w:val="single" w:sz="6" w:space="0" w:color="000000"/>
+              <w:right w:val="single" w:sz="6" w:space="0" w:color="000000"/>
+            </w:tcBorders>
+            <w:shd w:val="clear" w:color="auto" w:fill="EFEFEF"/>
+          </w:tcPr>
+          <w:p>
+            <w:pPr>
+              <w:spacing w:after="0" w:line="259" w:lineRule="auto"/>
+              <w:ind w:left="0" w:right="0" w:firstLine="0"/>
+            </w:pPr>
+            <w:r>
+              <w:rPr>
+                <w:rFonts w:ascii="Courier New" w:eastAsia="Courier New" w:hAnsi="Courier New" w:cs="Courier New"/>
+                <w:sz w:val="18"/>
+              </w:rPr>
+              <w:t xml:space="preserve">The market data entry price. </w:t>
+            </w:r>
+          </w:p>
+        </w:tc>
+      </w:tr>
+      <w:tr>
+        <w:trPr>
+          <w:trHeight w:val="434"/>
+        </w:trPr>
+        <w:tc>
+          <w:tcPr>
+            <w:tcW w:w="675" w:type="dxa"/>
+            <w:tcBorders>
+              <w:top w:val="single" w:sz="6" w:space="0" w:color="000000"/>
+              <w:left w:val="single" w:sz="6" w:space="0" w:color="000000"/>
+              <w:bottom w:val="single" w:sz="6" w:space="0" w:color="000000"/>
+              <w:right w:val="single" w:sz="6" w:space="0" w:color="000000"/>
+            </w:tcBorders>
+            <w:shd w:val="clear" w:color="auto" w:fill="EFEFEF"/>
+          </w:tcPr>
+          <w:p>
+            <w:pPr>
+              <w:spacing w:after="0" w:line="259" w:lineRule="auto"/>
+              <w:ind w:left="2" w:right="0" w:firstLine="0"/>
+            </w:pPr>
+            <w:r>
+              <w:rPr>
+                <w:rFonts w:ascii="Courier New" w:eastAsia="Courier New" w:hAnsi="Courier New" w:cs="Courier New"/>
+                <w:sz w:val="18"/>
+              </w:rPr>
+              <w:t xml:space="preserve">271 </w:t>
+            </w:r>
+          </w:p>
+        </w:tc>
+        <w:tc>
+          <w:tcPr>
+            <w:tcW w:w="1631" w:type="dxa"/>
+            <w:tcBorders>
+              <w:top w:val="single" w:sz="6" w:space="0" w:color="000000"/>
+              <w:left w:val="single" w:sz="6" w:space="0" w:color="000000"/>
+              <w:bottom w:val="single" w:sz="6" w:space="0" w:color="000000"/>
+              <w:right w:val="single" w:sz="6" w:space="0" w:color="000000"/>
+            </w:tcBorders>
+            <w:shd w:val="clear" w:color="auto" w:fill="EFEFEF"/>
+          </w:tcPr>
+          <w:p>
+            <w:pPr>
+              <w:spacing w:after="0" w:line="259" w:lineRule="auto"/>
+              <w:ind w:left="0" w:right="0" w:firstLine="0"/>
+            </w:pPr>
+            <w:r>
+              <w:rPr>
+                <w:rFonts w:ascii="Courier New" w:eastAsia="Courier New" w:hAnsi="Courier New" w:cs="Courier New"/>
+                <w:sz w:val="18"/>
+              </w:rPr>
+              <w:t xml:space="preserve">MDEntrySize </w:t>
+            </w:r>
+          </w:p>
+        </w:tc>
+        <w:tc>
+          <w:tcPr>
+            <w:tcW w:w="1332" w:type="dxa"/>
+            <w:tcBorders>
+              <w:top w:val="single" w:sz="6" w:space="0" w:color="000000"/>
+              <w:left w:val="single" w:sz="6" w:space="0" w:color="000000"/>
+              <w:bottom w:val="single" w:sz="6" w:space="0" w:color="000000"/>
+              <w:right w:val="single" w:sz="6" w:space="0" w:color="000000"/>
+            </w:tcBorders>
+            <w:shd w:val="clear" w:color="auto" w:fill="EFEFEF"/>
+          </w:tcPr>
+          <w:p>
+            <w:pPr>
+              <w:spacing w:after="0" w:line="259" w:lineRule="auto"/>
+              <w:ind w:left="0" w:right="0" w:firstLine="0"/>
+            </w:pPr>
+            <w:r>
+              <w:rPr>
+                <w:rFonts w:ascii="Courier New" w:eastAsia="Courier New" w:hAnsi="Courier New" w:cs="Courier New"/>
+                <w:sz w:val="18"/>
+              </w:rPr>
+              <w:t xml:space="preserve">Y </w:t>
+            </w:r>
+          </w:p>
+        </w:tc>
+        <w:tc>
+          <w:tcPr>
+            <w:tcW w:w="5355" w:type="dxa"/>
+            <w:tcBorders>
+              <w:top w:val="single" w:sz="6" w:space="0" w:color="000000"/>
+              <w:left w:val="single" w:sz="6" w:space="0" w:color="000000"/>
+              <w:bottom w:val="single" w:sz="6" w:space="0" w:color="000000"/>
+              <w:right w:val="single" w:sz="6" w:space="0" w:color="000000"/>
+            </w:tcBorders>
+            <w:shd w:val="clear" w:color="auto" w:fill="EFEFEF"/>
+          </w:tcPr>
+          <w:p>
+            <w:pPr>
+              <w:spacing w:after="0" w:line="259" w:lineRule="auto"/>
+              <w:ind w:left="0" w:right="0" w:firstLine="0"/>
+            </w:pPr>
+            <w:r>
+              <w:rPr>
+                <w:rFonts w:ascii="Courier New" w:eastAsia="Courier New" w:hAnsi="Courier New" w:cs="Courier New"/>
+                <w:sz w:val="18"/>
+              </w:rPr>
+              <w:t xml:space="preserve">The market data entry volume. </w:t>
+            </w:r>
+          </w:p>
+        </w:tc>
+      </w:tr>
+      <w:tr>
+        <w:trPr>
+          <w:trHeight w:val="643"/>
+        </w:trPr>
+        <w:tc>
+          <w:tcPr>
+            <w:tcW w:w="675" w:type="dxa"/>
+            <w:tcBorders>
+              <w:top w:val="single" w:sz="6" w:space="0" w:color="000000"/>
+              <w:left w:val="single" w:sz="6" w:space="0" w:color="000000"/>
+              <w:bottom w:val="single" w:sz="6" w:space="0" w:color="000000"/>
+              <w:right w:val="single" w:sz="6" w:space="0" w:color="000000"/>
+            </w:tcBorders>
+            <w:shd w:val="clear" w:color="auto" w:fill="EFEFEF"/>
+          </w:tcPr>
+          <w:p>
+            <w:pPr>
+              <w:spacing w:after="0" w:line="259" w:lineRule="auto"/>
+              <w:ind w:left="2" w:right="0" w:firstLine="0"/>
+            </w:pPr>
+            <w:r>
+              <w:rPr>
+                <w:rFonts w:ascii="Courier New" w:eastAsia="Courier New" w:hAnsi="Courier New" w:cs="Courier New"/>
+                <w:sz w:val="18"/>
+              </w:rPr>
+              <w:t xml:space="preserve">64 </w:t>
+            </w:r>
+          </w:p>
+        </w:tc>
+        <w:tc>
+          <w:tcPr>
+            <w:tcW w:w="1631" w:type="dxa"/>
+            <w:tcBorders>
+              <w:top w:val="single" w:sz="6" w:space="0" w:color="000000"/>
+              <w:left w:val="single" w:sz="6" w:space="0" w:color="000000"/>
+              <w:bottom w:val="single" w:sz="6" w:space="0" w:color="000000"/>
+              <w:right w:val="single" w:sz="6" w:space="0" w:color="000000"/>
+            </w:tcBorders>
+            <w:shd w:val="clear" w:color="auto" w:fill="EFEFEF"/>
+          </w:tcPr>
+          <w:p>
+            <w:pPr>
+              <w:spacing w:after="0" w:line="259" w:lineRule="auto"/>
+              <w:ind w:left="0" w:right="0" w:firstLine="0"/>
+            </w:pPr>
+            <w:r>
+              <w:rPr>
+                <w:rFonts w:ascii="Courier New" w:eastAsia="Courier New" w:hAnsi="Courier New" w:cs="Courier New"/>
+                <w:sz w:val="18"/>
+              </w:rPr>
+              <w:t xml:space="preserve">SettlDate </w:t>
+            </w:r>
+          </w:p>
+        </w:tc>
+        <w:tc>
+          <w:tcPr>
+            <w:tcW w:w="1332" w:type="dxa"/>
+            <w:tcBorders>
+              <w:top w:val="single" w:sz="6" w:space="0" w:color="000000"/>
+              <w:left w:val="single" w:sz="6" w:space="0" w:color="000000"/>
+              <w:bottom w:val="single" w:sz="6" w:space="0" w:color="000000"/>
+              <w:right w:val="single" w:sz="6" w:space="0" w:color="000000"/>
+            </w:tcBorders>
+            <w:shd w:val="clear" w:color="auto" w:fill="EFEFEF"/>
+          </w:tcPr>
+          <w:p>
+            <w:pPr>
+              <w:spacing w:after="0" w:line="259" w:lineRule="auto"/>
+              <w:ind w:left="0" w:right="0" w:firstLine="0"/>
+            </w:pPr>
+            <w:r>
+              <w:rPr>
+                <w:rFonts w:ascii="Courier New" w:eastAsia="Courier New" w:hAnsi="Courier New" w:cs="Courier New"/>
+                <w:sz w:val="18"/>
+              </w:rPr>
+              <w:t xml:space="preserve">Y </w:t>
+            </w:r>
+          </w:p>
+        </w:tc>
+        <w:tc>
+          <w:tcPr>
+            <w:tcW w:w="5355" w:type="dxa"/>
+            <w:tcBorders>
+              <w:top w:val="single" w:sz="6" w:space="0" w:color="000000"/>
+              <w:left w:val="single" w:sz="6" w:space="0" w:color="000000"/>
+              <w:bottom w:val="single" w:sz="6" w:space="0" w:color="000000"/>
+              <w:right w:val="single" w:sz="6" w:space="0" w:color="000000"/>
+            </w:tcBorders>
+            <w:shd w:val="clear" w:color="auto" w:fill="EFEFEF"/>
+          </w:tcPr>
+          <w:p>
+            <w:pPr>
+              <w:spacing w:after="0" w:line="259" w:lineRule="auto"/>
+              <w:ind w:left="0" w:right="0" w:firstLine="0"/>
+            </w:pPr>
+            <w:r>
+              <w:rPr>
+                <w:rFonts w:ascii="Courier New" w:eastAsia="Courier New" w:hAnsi="Courier New" w:cs="Courier New"/>
+                <w:sz w:val="18"/>
+              </w:rPr>
+              <w:t xml:space="preserve">The Settlement date expressed as YYYYMMDD. For example, “19701231” </w:t>
+            </w:r>
+            <w:r>
+              <w:rPr>
+                <w:rFonts w:ascii="Courier New" w:eastAsia="Courier New" w:hAnsi="Courier New" w:cs="Courier New"/>
+                <w:sz w:val="17"/>
+                <w:vertAlign w:val="superscript"/>
+              </w:rPr>
+              <w:footnoteReference w:id="2"/>
+            </w:r>
+            <w:r>
+              <w:rPr>
+                <w:rFonts w:ascii="Courier New" w:eastAsia="Courier New" w:hAnsi="Courier New" w:cs="Courier New"/>
+                <w:sz w:val="18"/>
+              </w:rPr>
+              <w:t xml:space="preserve"> </w:t>
+            </w:r>
+          </w:p>
+        </w:tc>
+      </w:tr>
+      <w:tr>
+        <w:trPr>
+          <w:trHeight w:val="434"/>
+        </w:trPr>
+        <w:tc>
+          <w:tcPr>
+            <w:tcW w:w="675" w:type="dxa"/>
+            <w:tcBorders>
+              <w:top w:val="single" w:sz="6" w:space="0" w:color="000000"/>
+              <w:left w:val="single" w:sz="6" w:space="0" w:color="000000"/>
+              <w:bottom w:val="single" w:sz="6" w:space="0" w:color="000000"/>
+              <w:right w:val="single" w:sz="6" w:space="0" w:color="000000"/>
+            </w:tcBorders>
+            <w:shd w:val="clear" w:color="auto" w:fill="EFEFEF"/>
+          </w:tcPr>
+          <w:p>
+            <w:pPr>
+              <w:spacing w:after="0" w:line="259" w:lineRule="auto"/>
+              <w:ind w:left="2" w:right="0" w:firstLine="0"/>
+            </w:pPr>
+            <w:r>
+              <w:rPr>
+                <w:rFonts w:ascii="Courier New" w:eastAsia="Courier New" w:hAnsi="Courier New" w:cs="Courier New"/>
+                <w:sz w:val="18"/>
+              </w:rPr>
+              <w:t xml:space="preserve">278 </w:t>
+            </w:r>
+          </w:p>
+        </w:tc>
+        <w:tc>
+          <w:tcPr>
+            <w:tcW w:w="1631" w:type="dxa"/>
+            <w:tcBorders>
+              <w:top w:val="single" w:sz="6" w:space="0" w:color="000000"/>
+              <w:left w:val="single" w:sz="6" w:space="0" w:color="000000"/>
+              <w:bottom w:val="single" w:sz="6" w:space="0" w:color="000000"/>
+              <w:right w:val="single" w:sz="6" w:space="0" w:color="000000"/>
+            </w:tcBorders>
+            <w:shd w:val="clear" w:color="auto" w:fill="EFEFEF"/>
+          </w:tcPr>
+          <w:p>
+            <w:pPr>
+              <w:spacing w:after="0" w:line="259" w:lineRule="auto"/>
+              <w:ind w:left="0" w:right="0" w:firstLine="0"/>
+            </w:pPr>
+            <w:r>
+              <w:rPr>
+                <w:rFonts w:ascii="Courier New" w:eastAsia="Courier New" w:hAnsi="Courier New" w:cs="Courier New"/>
+                <w:sz w:val="18"/>
+              </w:rPr>
+              <w:t xml:space="preserve">MDEntryID </w:t>
+            </w:r>
+          </w:p>
+        </w:tc>
+        <w:tc>
+          <w:tcPr>
+            <w:tcW w:w="1332" w:type="dxa"/>
+            <w:tcBorders>
+              <w:top w:val="single" w:sz="6" w:space="0" w:color="000000"/>
+              <w:left w:val="single" w:sz="6" w:space="0" w:color="000000"/>
+              <w:bottom w:val="single" w:sz="6" w:space="0" w:color="000000"/>
+              <w:right w:val="single" w:sz="6" w:space="0" w:color="000000"/>
+            </w:tcBorders>
+            <w:shd w:val="clear" w:color="auto" w:fill="EFEFEF"/>
+          </w:tcPr>
+          <w:p>
+            <w:pPr>
+              <w:spacing w:after="0" w:line="259" w:lineRule="auto"/>
+              <w:ind w:left="0" w:right="0" w:firstLine="0"/>
+            </w:pPr>
+            <w:r>
+              <w:rPr>
+                <w:rFonts w:ascii="Courier New" w:eastAsia="Courier New" w:hAnsi="Courier New" w:cs="Courier New"/>
+                <w:sz w:val="18"/>
+              </w:rPr>
+              <w:t xml:space="preserve">Y </w:t>
+            </w:r>
+          </w:p>
+        </w:tc>
+        <w:tc>
+          <w:tcPr>
+            <w:tcW w:w="5355" w:type="dxa"/>
+            <w:tcBorders>
+              <w:top w:val="single" w:sz="6" w:space="0" w:color="000000"/>
+              <w:left w:val="single" w:sz="6" w:space="0" w:color="000000"/>
+              <w:bottom w:val="single" w:sz="6" w:space="0" w:color="000000"/>
+              <w:right w:val="single" w:sz="6" w:space="0" w:color="000000"/>
+            </w:tcBorders>
+            <w:shd w:val="clear" w:color="auto" w:fill="EFEFEF"/>
+          </w:tcPr>
+          <w:p>
+            <w:pPr>
+              <w:spacing w:after="0" w:line="259" w:lineRule="auto"/>
+              <w:ind w:left="0" w:right="0" w:firstLine="0"/>
+            </w:pPr>
+            <w:r>
+              <w:rPr>
+                <w:rFonts w:ascii="Courier New" w:eastAsia="Courier New" w:hAnsi="Courier New" w:cs="Courier New"/>
+                <w:sz w:val="18"/>
+              </w:rPr>
+              <w:t xml:space="preserve">The unique ID for this market data. </w:t>
+            </w:r>
+          </w:p>
+        </w:tc>
+      </w:tr>
+      <w:tr>
+        <w:trPr>
+          <w:trHeight w:val="432"/>
+        </w:trPr>
+        <w:tc>
+          <w:tcPr>
+            <w:tcW w:w="675" w:type="dxa"/>
+            <w:tcBorders>
+              <w:top w:val="single" w:sz="6" w:space="0" w:color="000000"/>
+              <w:left w:val="single" w:sz="6" w:space="0" w:color="000000"/>
+              <w:bottom w:val="single" w:sz="6" w:space="0" w:color="000000"/>
+              <w:right w:val="single" w:sz="6" w:space="0" w:color="000000"/>
+            </w:tcBorders>
+            <w:shd w:val="clear" w:color="auto" w:fill="EFEFEF"/>
+          </w:tcPr>
+          <w:p>
+            <w:pPr>
+              <w:spacing w:after="0" w:line="259" w:lineRule="auto"/>
+              <w:ind w:left="2" w:right="0" w:firstLine="0"/>
+            </w:pPr>
+            <w:r>
+              <w:rPr>
+                <w:rFonts w:ascii="Courier New" w:eastAsia="Courier New" w:hAnsi="Courier New" w:cs="Courier New"/>
+                <w:sz w:val="18"/>
+              </w:rPr>
+              <w:t xml:space="preserve"> </w:t>
+            </w:r>
+          </w:p>
+        </w:tc>
+        <w:tc>
+          <w:tcPr>
+            <w:tcW w:w="1631" w:type="dxa"/>
+            <w:tcBorders>
+              <w:top w:val="single" w:sz="6" w:space="0" w:color="000000"/>
+              <w:left w:val="single" w:sz="6" w:space="0" w:color="000000"/>
+              <w:bottom w:val="single" w:sz="6" w:space="0" w:color="000000"/>
+              <w:right w:val="single" w:sz="6" w:space="0" w:color="000000"/>
+            </w:tcBorders>
+            <w:shd w:val="clear" w:color="auto" w:fill="EFEFEF"/>
+          </w:tcPr>
+          <w:p>
+            <w:pPr>
+              <w:spacing w:after="0" w:line="259" w:lineRule="auto"/>
+              <w:ind w:left="0" w:right="0" w:firstLine="0"/>
+            </w:pPr>
+            <w:r>
+              <w:rPr>
+                <w:rFonts w:ascii="Courier New" w:eastAsia="Courier New" w:hAnsi="Courier New" w:cs="Courier New"/>
+                <w:sz w:val="18"/>
+              </w:rPr>
+              <w:t xml:space="preserve"> </w:t>
+            </w:r>
+          </w:p>
+        </w:tc>
+        <w:tc>
+          <w:tcPr>
+            <w:tcW w:w="1332" w:type="dxa"/>
+            <w:tcBorders>
+              <w:top w:val="single" w:sz="6" w:space="0" w:color="000000"/>
+              <w:left w:val="single" w:sz="6" w:space="0" w:color="000000"/>
+              <w:bottom w:val="single" w:sz="6" w:space="0" w:color="000000"/>
+              <w:right w:val="single" w:sz="6" w:space="0" w:color="000000"/>
+            </w:tcBorders>
+            <w:shd w:val="clear" w:color="auto" w:fill="EFEFEF"/>
+          </w:tcPr>
+          <w:p>
+            <w:pPr>
+              <w:spacing w:after="0" w:line="259" w:lineRule="auto"/>
+              <w:ind w:left="0" w:right="0" w:firstLine="0"/>
+            </w:pPr>
+            <w:r>
+              <w:rPr>
+                <w:rFonts w:ascii="Courier New" w:eastAsia="Courier New" w:hAnsi="Courier New" w:cs="Courier New"/>
+                <w:sz w:val="18"/>
+              </w:rPr>
+              <w:t xml:space="preserve"> </w:t>
+            </w:r>
+          </w:p>
+        </w:tc>
+        <w:tc>
+          <w:tcPr>
+            <w:tcW w:w="5355" w:type="dxa"/>
+            <w:tcBorders>
+              <w:top w:val="single" w:sz="6" w:space="0" w:color="000000"/>
+              <w:left w:val="single" w:sz="6" w:space="0" w:color="000000"/>
+              <w:bottom w:val="single" w:sz="6" w:space="0" w:color="000000"/>
+              <w:right w:val="single" w:sz="6" w:space="0" w:color="000000"/>
+            </w:tcBorders>
+            <w:shd w:val="clear" w:color="auto" w:fill="EFEFEF"/>
+          </w:tcPr>
+          <w:p>
+            <w:pPr>
+              <w:spacing w:after="0" w:line="259" w:lineRule="auto"/>
+              <w:ind w:left="0" w:right="0" w:firstLine="0"/>
+            </w:pPr>
+            <w:r>
+              <w:rPr>
+                <w:rFonts w:ascii="Courier New" w:eastAsia="Courier New" w:hAnsi="Courier New" w:cs="Courier New"/>
+                <w:i/>
+                <w:sz w:val="18"/>
+                <w:u w:val="single" w:color="000000"/>
+              </w:rPr>
+              <w:t>End Repeating Group</w:t>
+            </w:r>
+            <w:r>
+              <w:rPr>
+                <w:rFonts w:ascii="Courier New" w:eastAsia="Courier New" w:hAnsi="Courier New" w:cs="Courier New"/>
+                <w:i/>
+                <w:sz w:val="18"/>
+              </w:rPr>
+              <w:t xml:space="preserve"> </w:t>
+            </w:r>
+          </w:p>
+        </w:tc>
+      </w:tr>
+      <w:tr>
+        <w:trPr>
+          <w:trHeight w:val="436"/>
+        </w:trPr>
+        <w:tc>
+          <w:tcPr>
+            <w:tcW w:w="675" w:type="dxa"/>
+            <w:tcBorders>
+              <w:top w:val="single" w:sz="6" w:space="0" w:color="000000"/>
+              <w:left w:val="single" w:sz="6" w:space="0" w:color="000000"/>
+              <w:bottom w:val="single" w:sz="6" w:space="0" w:color="000000"/>
+              <w:right w:val="single" w:sz="6" w:space="0" w:color="000000"/>
+            </w:tcBorders>
+          </w:tcPr>
+          <w:p>
+            <w:pPr>
+              <w:spacing w:after="0" w:line="259" w:lineRule="auto"/>
+              <w:ind w:left="2" w:right="0" w:firstLine="0"/>
+            </w:pPr>
+            <w:r>
+              <w:rPr>
+                <w:rFonts w:ascii="Courier New" w:eastAsia="Courier New" w:hAnsi="Courier New" w:cs="Courier New"/>
+                <w:sz w:val="18"/>
+              </w:rPr>
+              <w:t xml:space="preserve"> </w:t>
+            </w:r>
+          </w:p>
+        </w:tc>
+        <w:tc>
+          <w:tcPr>
+            <w:tcW w:w="1631" w:type="dxa"/>
+            <w:tcBorders>
+              <w:top w:val="single" w:sz="6" w:space="0" w:color="000000"/>
+              <w:left w:val="single" w:sz="6" w:space="0" w:color="000000"/>
+              <w:bottom w:val="single" w:sz="6" w:space="0" w:color="000000"/>
+              <w:right w:val="single" w:sz="6" w:space="0" w:color="000000"/>
+            </w:tcBorders>
+          </w:tcPr>
+          <w:p>
+            <w:pPr>
+              <w:spacing w:after="0" w:line="259" w:lineRule="auto"/>
+              <w:ind w:left="0" w:right="0" w:firstLine="0"/>
+            </w:pPr>
+            <w:r>
+              <w:rPr>
+                <w:rFonts w:ascii="Courier New" w:eastAsia="Courier New" w:hAnsi="Courier New" w:cs="Courier New"/>
+                <w:sz w:val="18"/>
+              </w:rPr>
+              <w:t xml:space="preserve">Trailer </w:t>
+            </w:r>
+          </w:p>
+        </w:tc>
+        <w:tc>
+          <w:tcPr>
+            <w:tcW w:w="1332" w:type="dxa"/>
+            <w:tcBorders>
+              <w:top w:val="single" w:sz="6" w:space="0" w:color="000000"/>
+              <w:left w:val="single" w:sz="6" w:space="0" w:color="000000"/>
+              <w:bottom w:val="single" w:sz="6" w:space="0" w:color="000000"/>
+              <w:right w:val="single" w:sz="6" w:space="0" w:color="000000"/>
+            </w:tcBorders>
+          </w:tcPr>
+          <w:p>
+            <w:pPr>
+              <w:spacing w:after="0" w:line="259" w:lineRule="auto"/>
+              <w:ind w:left="0" w:right="0" w:firstLine="0"/>
+            </w:pPr>
+            <w:r>
+              <w:rPr>
+                <w:rFonts w:ascii="Courier New" w:eastAsia="Courier New" w:hAnsi="Courier New" w:cs="Courier New"/>
+                <w:sz w:val="18"/>
+              </w:rPr>
+              <w:t xml:space="preserve">Y </w:t>
+            </w:r>
+          </w:p>
+        </w:tc>
+        <w:tc>
+          <w:tcPr>
+            <w:tcW w:w="5355" w:type="dxa"/>
+            <w:tcBorders>
+              <w:top w:val="single" w:sz="6" w:space="0" w:color="000000"/>
+              <w:left w:val="single" w:sz="6" w:space="0" w:color="000000"/>
+              <w:bottom w:val="single" w:sz="6" w:space="0" w:color="000000"/>
+              <w:right w:val="single" w:sz="6" w:space="0" w:color="000000"/>
+            </w:tcBorders>
+          </w:tcPr>
+          <w:p>
+            <w:pPr>
+              <w:spacing w:after="0" w:line="259" w:lineRule="auto"/>
+              <w:ind w:left="0" w:right="0" w:firstLine="0"/>
+            </w:pPr>
+            <w:r>
+              <w:rPr>
+                <w:rFonts w:ascii="Courier New" w:eastAsia="Courier New" w:hAnsi="Courier New" w:cs="Courier New"/>
+                <w:sz w:val="18"/>
+              </w:rPr>
+              <w:t xml:space="preserve"> </w:t>
+            </w:r>
+          </w:p>
+        </w:tc>
+      </w:tr>
+    </w:tbl>
+    <w:p>
+      <w:pPr>
+        <w:spacing w:after="535" w:line="259" w:lineRule="auto"/>
+        <w:ind w:left="0" w:right="0" w:firstLine="0"/>
+      </w:pPr>
+      <w:r>
+        <w:t xml:space="preserve"> </w:t>
+      </w:r>
+    </w:p>
+    <w:p>
+      <w:pPr>
+        <w:spacing w:after="397" w:line="259" w:lineRule="auto"/>
+        <w:ind w:left="0" w:right="0" w:firstLine="0"/>
+      </w:pPr>
+      <w:r>
+        <w:rPr>
+          <w:sz w:val="32"/>
+        </w:rPr>
+        <w:t xml:space="preserve"> </w:t>
+      </w:r>
+    </w:p>
+    <w:p>
+      <w:pPr>
         <w:pStyle w:val="Heading2"/>
         <w:ind w:left="-5"/>
       </w:pPr>
+      <w:r>
+        <w:rPr>
+          <w:sz w:val="32"/>
+        </w:rPr>
+        <w:t xml:space="preserve"> </w:t>
+      </w:r>
       <w:r>
         <w:t xml:space="preserve">Market Data Request Reject (Y) </w:t>
       </w:r>
@@ -6848,1597 +9549,9 @@
     </w:p>
     <w:p>
       <w:pPr>
-        <w:spacing w:after="356" w:line="259" w:lineRule="auto"/>
-        <w:ind w:left="0" w:right="0" w:firstLine="0"/>
-      </w:pPr>
-      <w:r>
-        <w:rPr>
-          <w:color w:val="434343"/>
-          <w:sz w:val="28"/>
-        </w:rPr>
-        <w:t xml:space="preserve"> </w:t>
-      </w:r>
-    </w:p>
-    <w:p>
-      <w:pPr>
         <w:spacing w:after="0" w:line="259" w:lineRule="auto"/>
         <w:ind w:left="0" w:right="0" w:firstLine="0"/>
-        <w:jc w:val="both"/>
-      </w:pPr>
-      <w:r>
-        <w:rPr>
-          <w:color w:val="434343"/>
-          <w:sz w:val="28"/>
-        </w:rPr>
-        <w:t xml:space="preserve"> </w:t>
-      </w:r>
-      <w:r>
-        <w:rPr>
-          <w:color w:val="434343"/>
-          <w:sz w:val="28"/>
-        </w:rPr>
-        <w:tab/>
-        <w:t xml:space="preserve"> </w:t>
-      </w:r>
-      <w:r>
-        <w:br w:type="page"/>
-      </w:r>
-    </w:p>
-    <w:p>
-      <w:pPr>
-        <w:pStyle w:val="Heading2"/>
-        <w:ind w:left="-5"/>
-      </w:pPr>
-      <w:r>
-        <w:t xml:space="preserve">Market Data Snapshot (W) </w:t>
-      </w:r>
-    </w:p>
-    <w:p>
-      <w:pPr>
-        <w:ind w:left="-5" w:right="100"/>
-      </w:pPr>
-      <w:r>
-        <w:t xml:space="preserve">Market Data Snapshots (W) represent a full snapshot of the market for a given MDReqID (252). Each snapshot replaces all the market data related to that MDReqID, regardless of whether it was sent by a Market Data Snapshot or by a Market Data Incremental Refresh (X). </w:t>
-      </w:r>
-    </w:p>
-    <w:p>
-      <w:pPr>
-        <w:spacing w:after="26" w:line="259" w:lineRule="auto"/>
-        <w:ind w:left="0" w:right="0" w:firstLine="0"/>
-      </w:pPr>
-      <w:r>
-        <w:t xml:space="preserve"> </w:t>
-      </w:r>
-    </w:p>
-    <w:p>
-      <w:pPr>
-        <w:ind w:left="-5" w:right="100"/>
-      </w:pPr>
-      <w:r>
-        <w:t xml:space="preserve">Market data within the snapshot is identified by MDEntryID (278). Previously published market data (such as quotes) that is not included into the snapshot was implicitly deleted. Similarly, previously publis </w:t>
-      </w:r>
-    </w:p>
-    <w:p>
-      <w:pPr>
-        <w:spacing w:after="0" w:line="259" w:lineRule="auto"/>
-        <w:ind w:left="0" w:right="0" w:firstLine="0"/>
-      </w:pPr>
-      <w:r>
-        <w:t xml:space="preserve"> </w:t>
-      </w:r>
-    </w:p>
-    <w:tbl>
-      <w:tblPr>
-        <w:tblStyle w:val="TableGrid"/>
-        <w:tblW w:w="8992" w:type="dxa"/>
-        <w:tblInd w:w="6" w:type="dxa"/>
-        <w:tblCellMar>
-          <w:top w:w="132" w:type="dxa"/>
-          <w:left w:w="112" w:type="dxa"/>
-          <w:right w:w="115" w:type="dxa"/>
-        </w:tblCellMar>
-        <w:tblLook w:val="04A0" w:firstRow="1" w:lastRow="0" w:firstColumn="1" w:lastColumn="0" w:noHBand="0" w:noVBand="1"/>
-      </w:tblPr>
-      <w:tblGrid>
-        <w:gridCol w:w="675"/>
-        <w:gridCol w:w="1631"/>
-        <w:gridCol w:w="1332"/>
-        <w:gridCol w:w="5354"/>
-      </w:tblGrid>
-      <w:tr>
-        <w:trPr>
-          <w:trHeight w:val="419"/>
-        </w:trPr>
-        <w:tc>
-          <w:tcPr>
-            <w:tcW w:w="675" w:type="dxa"/>
-            <w:tcBorders>
-              <w:top w:val="single" w:sz="6" w:space="0" w:color="000000"/>
-              <w:left w:val="single" w:sz="6" w:space="0" w:color="000000"/>
-              <w:bottom w:val="single" w:sz="6" w:space="0" w:color="000000"/>
-              <w:right w:val="single" w:sz="6" w:space="0" w:color="000000"/>
-            </w:tcBorders>
-            <w:vAlign w:val="center"/>
-          </w:tcPr>
-          <w:p>
-            <w:pPr>
-              <w:spacing w:after="0" w:line="259" w:lineRule="auto"/>
-              <w:ind w:left="2" w:right="0" w:firstLine="0"/>
-            </w:pPr>
-            <w:r>
-              <w:rPr>
-                <w:b/>
-              </w:rPr>
-              <w:t xml:space="preserve">TAG </w:t>
-            </w:r>
-          </w:p>
-        </w:tc>
-        <w:tc>
-          <w:tcPr>
-            <w:tcW w:w="1631" w:type="dxa"/>
-            <w:tcBorders>
-              <w:top w:val="single" w:sz="6" w:space="0" w:color="000000"/>
-              <w:left w:val="single" w:sz="6" w:space="0" w:color="000000"/>
-              <w:bottom w:val="single" w:sz="6" w:space="0" w:color="000000"/>
-              <w:right w:val="single" w:sz="6" w:space="0" w:color="000000"/>
-            </w:tcBorders>
-            <w:vAlign w:val="center"/>
-          </w:tcPr>
-          <w:p>
-            <w:pPr>
-              <w:spacing w:after="0" w:line="259" w:lineRule="auto"/>
-              <w:ind w:left="0" w:right="0" w:firstLine="0"/>
-            </w:pPr>
-            <w:r>
-              <w:rPr>
-                <w:b/>
-              </w:rPr>
-              <w:t xml:space="preserve">NAME </w:t>
-            </w:r>
-          </w:p>
-        </w:tc>
-        <w:tc>
-          <w:tcPr>
-            <w:tcW w:w="1332" w:type="dxa"/>
-            <w:tcBorders>
-              <w:top w:val="single" w:sz="6" w:space="0" w:color="000000"/>
-              <w:left w:val="single" w:sz="6" w:space="0" w:color="000000"/>
-              <w:bottom w:val="single" w:sz="6" w:space="0" w:color="000000"/>
-              <w:right w:val="single" w:sz="6" w:space="0" w:color="000000"/>
-            </w:tcBorders>
-            <w:vAlign w:val="center"/>
-          </w:tcPr>
-          <w:p>
-            <w:pPr>
-              <w:spacing w:after="0" w:line="259" w:lineRule="auto"/>
-              <w:ind w:left="0" w:right="0" w:firstLine="0"/>
-            </w:pPr>
-            <w:r>
-              <w:rPr>
-                <w:b/>
-              </w:rPr>
-              <w:t xml:space="preserve">REQUIRED </w:t>
-            </w:r>
-          </w:p>
-        </w:tc>
-        <w:tc>
-          <w:tcPr>
-            <w:tcW w:w="5355" w:type="dxa"/>
-            <w:tcBorders>
-              <w:top w:val="single" w:sz="6" w:space="0" w:color="000000"/>
-              <w:left w:val="single" w:sz="6" w:space="0" w:color="000000"/>
-              <w:bottom w:val="single" w:sz="6" w:space="0" w:color="000000"/>
-              <w:right w:val="single" w:sz="6" w:space="0" w:color="000000"/>
-            </w:tcBorders>
-            <w:vAlign w:val="center"/>
-          </w:tcPr>
-          <w:p>
-            <w:pPr>
-              <w:spacing w:after="0" w:line="259" w:lineRule="auto"/>
-              <w:ind w:left="0" w:right="0" w:firstLine="0"/>
-            </w:pPr>
-            <w:r>
-              <w:rPr>
-                <w:b/>
-              </w:rPr>
-              <w:t xml:space="preserve">DESCRIPTION </w:t>
-            </w:r>
-          </w:p>
-        </w:tc>
-      </w:tr>
-      <w:tr>
-        <w:trPr>
-          <w:trHeight w:val="434"/>
-        </w:trPr>
-        <w:tc>
-          <w:tcPr>
-            <w:tcW w:w="675" w:type="dxa"/>
-            <w:tcBorders>
-              <w:top w:val="single" w:sz="6" w:space="0" w:color="000000"/>
-              <w:left w:val="single" w:sz="6" w:space="0" w:color="000000"/>
-              <w:bottom w:val="single" w:sz="6" w:space="0" w:color="000000"/>
-              <w:right w:val="single" w:sz="6" w:space="0" w:color="000000"/>
-            </w:tcBorders>
-          </w:tcPr>
-          <w:p>
-            <w:pPr>
-              <w:spacing w:after="0" w:line="259" w:lineRule="auto"/>
-              <w:ind w:left="2" w:right="0" w:firstLine="0"/>
-            </w:pPr>
-            <w:r>
-              <w:rPr>
-                <w:rFonts w:ascii="Courier New" w:eastAsia="Courier New" w:hAnsi="Courier New" w:cs="Courier New"/>
-                <w:sz w:val="18"/>
-              </w:rPr>
-              <w:t xml:space="preserve"> </w:t>
-            </w:r>
-          </w:p>
-        </w:tc>
-        <w:tc>
-          <w:tcPr>
-            <w:tcW w:w="1631" w:type="dxa"/>
-            <w:tcBorders>
-              <w:top w:val="single" w:sz="6" w:space="0" w:color="000000"/>
-              <w:left w:val="single" w:sz="6" w:space="0" w:color="000000"/>
-              <w:bottom w:val="single" w:sz="6" w:space="0" w:color="000000"/>
-              <w:right w:val="single" w:sz="6" w:space="0" w:color="000000"/>
-            </w:tcBorders>
-          </w:tcPr>
-          <w:p>
-            <w:pPr>
-              <w:spacing w:after="0" w:line="259" w:lineRule="auto"/>
-              <w:ind w:left="0" w:right="0" w:firstLine="0"/>
-            </w:pPr>
-            <w:r>
-              <w:rPr>
-                <w:rFonts w:ascii="Courier New" w:eastAsia="Courier New" w:hAnsi="Courier New" w:cs="Courier New"/>
-                <w:sz w:val="18"/>
-              </w:rPr>
-              <w:t xml:space="preserve">Header </w:t>
-            </w:r>
-          </w:p>
-        </w:tc>
-        <w:tc>
-          <w:tcPr>
-            <w:tcW w:w="1332" w:type="dxa"/>
-            <w:tcBorders>
-              <w:top w:val="single" w:sz="6" w:space="0" w:color="000000"/>
-              <w:left w:val="single" w:sz="6" w:space="0" w:color="000000"/>
-              <w:bottom w:val="single" w:sz="6" w:space="0" w:color="000000"/>
-              <w:right w:val="single" w:sz="6" w:space="0" w:color="000000"/>
-            </w:tcBorders>
-          </w:tcPr>
-          <w:p>
-            <w:pPr>
-              <w:spacing w:after="0" w:line="259" w:lineRule="auto"/>
-              <w:ind w:left="0" w:right="0" w:firstLine="0"/>
-            </w:pPr>
-            <w:r>
-              <w:rPr>
-                <w:rFonts w:ascii="Courier New" w:eastAsia="Courier New" w:hAnsi="Courier New" w:cs="Courier New"/>
-                <w:sz w:val="18"/>
-              </w:rPr>
-              <w:t xml:space="preserve">Y </w:t>
-            </w:r>
-          </w:p>
-        </w:tc>
-        <w:tc>
-          <w:tcPr>
-            <w:tcW w:w="5355" w:type="dxa"/>
-            <w:tcBorders>
-              <w:top w:val="single" w:sz="6" w:space="0" w:color="000000"/>
-              <w:left w:val="single" w:sz="6" w:space="0" w:color="000000"/>
-              <w:bottom w:val="single" w:sz="6" w:space="0" w:color="000000"/>
-              <w:right w:val="single" w:sz="6" w:space="0" w:color="000000"/>
-            </w:tcBorders>
-          </w:tcPr>
-          <w:p>
-            <w:pPr>
-              <w:spacing w:after="0" w:line="259" w:lineRule="auto"/>
-              <w:ind w:left="0" w:right="0" w:firstLine="0"/>
-            </w:pPr>
-            <w:r>
-              <w:rPr>
-                <w:rFonts w:ascii="Courier New" w:eastAsia="Courier New" w:hAnsi="Courier New" w:cs="Courier New"/>
-                <w:sz w:val="18"/>
-              </w:rPr>
-              <w:t xml:space="preserve">Standard header, with 35=W. </w:t>
-            </w:r>
-          </w:p>
-        </w:tc>
-      </w:tr>
-      <w:tr>
-        <w:trPr>
-          <w:trHeight w:val="643"/>
-        </w:trPr>
-        <w:tc>
-          <w:tcPr>
-            <w:tcW w:w="675" w:type="dxa"/>
-            <w:tcBorders>
-              <w:top w:val="single" w:sz="6" w:space="0" w:color="000000"/>
-              <w:left w:val="single" w:sz="6" w:space="0" w:color="000000"/>
-              <w:bottom w:val="single" w:sz="6" w:space="0" w:color="000000"/>
-              <w:right w:val="single" w:sz="6" w:space="0" w:color="000000"/>
-            </w:tcBorders>
-          </w:tcPr>
-          <w:p>
-            <w:pPr>
-              <w:spacing w:after="0" w:line="259" w:lineRule="auto"/>
-              <w:ind w:left="2" w:right="0" w:firstLine="0"/>
-            </w:pPr>
-            <w:r>
-              <w:rPr>
-                <w:rFonts w:ascii="Courier New" w:eastAsia="Courier New" w:hAnsi="Courier New" w:cs="Courier New"/>
-                <w:sz w:val="18"/>
-              </w:rPr>
-              <w:t xml:space="preserve">262 </w:t>
-            </w:r>
-          </w:p>
-        </w:tc>
-        <w:tc>
-          <w:tcPr>
-            <w:tcW w:w="1631" w:type="dxa"/>
-            <w:tcBorders>
-              <w:top w:val="single" w:sz="6" w:space="0" w:color="000000"/>
-              <w:left w:val="single" w:sz="6" w:space="0" w:color="000000"/>
-              <w:bottom w:val="single" w:sz="6" w:space="0" w:color="000000"/>
-              <w:right w:val="single" w:sz="6" w:space="0" w:color="000000"/>
-            </w:tcBorders>
-          </w:tcPr>
-          <w:p>
-            <w:pPr>
-              <w:spacing w:after="0" w:line="259" w:lineRule="auto"/>
-              <w:ind w:left="0" w:right="0" w:firstLine="0"/>
-            </w:pPr>
-            <w:r>
-              <w:rPr>
-                <w:rFonts w:ascii="Courier New" w:eastAsia="Courier New" w:hAnsi="Courier New" w:cs="Courier New"/>
-                <w:sz w:val="18"/>
-              </w:rPr>
-              <w:t xml:space="preserve">MDReqID </w:t>
-            </w:r>
-          </w:p>
-        </w:tc>
-        <w:tc>
-          <w:tcPr>
-            <w:tcW w:w="1332" w:type="dxa"/>
-            <w:tcBorders>
-              <w:top w:val="single" w:sz="6" w:space="0" w:color="000000"/>
-              <w:left w:val="single" w:sz="6" w:space="0" w:color="000000"/>
-              <w:bottom w:val="single" w:sz="6" w:space="0" w:color="000000"/>
-              <w:right w:val="single" w:sz="6" w:space="0" w:color="000000"/>
-            </w:tcBorders>
-          </w:tcPr>
-          <w:p>
-            <w:pPr>
-              <w:spacing w:after="0" w:line="259" w:lineRule="auto"/>
-              <w:ind w:left="0" w:right="0" w:firstLine="0"/>
-            </w:pPr>
-            <w:r>
-              <w:rPr>
-                <w:rFonts w:ascii="Courier New" w:eastAsia="Courier New" w:hAnsi="Courier New" w:cs="Courier New"/>
-                <w:sz w:val="18"/>
-              </w:rPr>
-              <w:t xml:space="preserve">Y </w:t>
-            </w:r>
-          </w:p>
-        </w:tc>
-        <w:tc>
-          <w:tcPr>
-            <w:tcW w:w="5355" w:type="dxa"/>
-            <w:tcBorders>
-              <w:top w:val="single" w:sz="6" w:space="0" w:color="000000"/>
-              <w:left w:val="single" w:sz="6" w:space="0" w:color="000000"/>
-              <w:bottom w:val="single" w:sz="6" w:space="0" w:color="000000"/>
-              <w:right w:val="single" w:sz="6" w:space="0" w:color="000000"/>
-            </w:tcBorders>
-          </w:tcPr>
-          <w:p>
-            <w:pPr>
-              <w:spacing w:after="0" w:line="259" w:lineRule="auto"/>
-              <w:ind w:left="0" w:right="0" w:firstLine="0"/>
-            </w:pPr>
-            <w:r>
-              <w:rPr>
-                <w:rFonts w:ascii="Courier New" w:eastAsia="Courier New" w:hAnsi="Courier New" w:cs="Courier New"/>
-                <w:sz w:val="18"/>
-              </w:rPr>
-              <w:t xml:space="preserve">The ID of the Market Data Request that triggered sending this snapshot. </w:t>
-            </w:r>
-          </w:p>
-        </w:tc>
-      </w:tr>
-      <w:tr>
-        <w:trPr>
-          <w:trHeight w:val="643"/>
-        </w:trPr>
-        <w:tc>
-          <w:tcPr>
-            <w:tcW w:w="675" w:type="dxa"/>
-            <w:tcBorders>
-              <w:top w:val="single" w:sz="6" w:space="0" w:color="000000"/>
-              <w:left w:val="single" w:sz="6" w:space="0" w:color="000000"/>
-              <w:bottom w:val="single" w:sz="6" w:space="0" w:color="000000"/>
-              <w:right w:val="single" w:sz="6" w:space="0" w:color="000000"/>
-            </w:tcBorders>
-          </w:tcPr>
-          <w:p>
-            <w:pPr>
-              <w:spacing w:after="0" w:line="259" w:lineRule="auto"/>
-              <w:ind w:left="2" w:right="0" w:firstLine="0"/>
-            </w:pPr>
-            <w:r>
-              <w:rPr>
-                <w:rFonts w:ascii="Courier New" w:eastAsia="Courier New" w:hAnsi="Courier New" w:cs="Courier New"/>
-                <w:sz w:val="18"/>
-              </w:rPr>
-              <w:t xml:space="preserve">55 </w:t>
-            </w:r>
-          </w:p>
-        </w:tc>
-        <w:tc>
-          <w:tcPr>
-            <w:tcW w:w="1631" w:type="dxa"/>
-            <w:tcBorders>
-              <w:top w:val="single" w:sz="6" w:space="0" w:color="000000"/>
-              <w:left w:val="single" w:sz="6" w:space="0" w:color="000000"/>
-              <w:bottom w:val="single" w:sz="6" w:space="0" w:color="000000"/>
-              <w:right w:val="single" w:sz="6" w:space="0" w:color="000000"/>
-            </w:tcBorders>
-          </w:tcPr>
-          <w:p>
-            <w:pPr>
-              <w:spacing w:after="0" w:line="259" w:lineRule="auto"/>
-              <w:ind w:left="0" w:right="0" w:firstLine="0"/>
-            </w:pPr>
-            <w:r>
-              <w:rPr>
-                <w:rFonts w:ascii="Courier New" w:eastAsia="Courier New" w:hAnsi="Courier New" w:cs="Courier New"/>
-                <w:sz w:val="18"/>
-              </w:rPr>
-              <w:t xml:space="preserve">Symbol </w:t>
-            </w:r>
-          </w:p>
-        </w:tc>
-        <w:tc>
-          <w:tcPr>
-            <w:tcW w:w="1332" w:type="dxa"/>
-            <w:tcBorders>
-              <w:top w:val="single" w:sz="6" w:space="0" w:color="000000"/>
-              <w:left w:val="single" w:sz="6" w:space="0" w:color="000000"/>
-              <w:bottom w:val="single" w:sz="6" w:space="0" w:color="000000"/>
-              <w:right w:val="single" w:sz="6" w:space="0" w:color="000000"/>
-            </w:tcBorders>
-          </w:tcPr>
-          <w:p>
-            <w:pPr>
-              <w:spacing w:after="0" w:line="259" w:lineRule="auto"/>
-              <w:ind w:left="0" w:right="0" w:firstLine="0"/>
-            </w:pPr>
-            <w:r>
-              <w:rPr>
-                <w:rFonts w:ascii="Courier New" w:eastAsia="Courier New" w:hAnsi="Courier New" w:cs="Courier New"/>
-                <w:sz w:val="18"/>
-              </w:rPr>
-              <w:t xml:space="preserve">Y </w:t>
-            </w:r>
-          </w:p>
-        </w:tc>
-        <w:tc>
-          <w:tcPr>
-            <w:tcW w:w="5355" w:type="dxa"/>
-            <w:tcBorders>
-              <w:top w:val="single" w:sz="6" w:space="0" w:color="000000"/>
-              <w:left w:val="single" w:sz="6" w:space="0" w:color="000000"/>
-              <w:bottom w:val="single" w:sz="6" w:space="0" w:color="000000"/>
-              <w:right w:val="single" w:sz="6" w:space="0" w:color="000000"/>
-            </w:tcBorders>
-          </w:tcPr>
-          <w:p>
-            <w:pPr>
-              <w:spacing w:after="0" w:line="259" w:lineRule="auto"/>
-              <w:ind w:left="0" w:right="0" w:firstLine="0"/>
-            </w:pPr>
-            <w:r>
-              <w:rPr>
-                <w:rFonts w:ascii="Courier New" w:eastAsia="Courier New" w:hAnsi="Courier New" w:cs="Courier New"/>
-                <w:sz w:val="18"/>
-              </w:rPr>
-              <w:t>The pool</w:t>
-            </w:r>
-            <w:r>
-              <w:rPr>
-                <w:rFonts w:ascii="Courier New" w:eastAsia="Courier New" w:hAnsi="Courier New" w:cs="Courier New"/>
-                <w:sz w:val="18"/>
-              </w:rPr>
-              <w:t xml:space="preserve"> expressed as </w:t>
-            </w:r>
-            <w:r>
-              <w:rPr>
-                <w:rFonts w:ascii="Courier New" w:eastAsia="Courier New" w:hAnsi="Courier New" w:cs="Courier New"/>
-                <w:sz w:val="18"/>
-              </w:rPr>
-              <w:t>CCY1/CCY2. For example, “DOT/USDT</w:t>
-            </w:r>
-            <w:r>
-              <w:rPr>
-                <w:rFonts w:ascii="Courier New" w:eastAsia="Courier New" w:hAnsi="Courier New" w:cs="Courier New"/>
-                <w:sz w:val="18"/>
-              </w:rPr>
-              <w:t xml:space="preserve">”. </w:t>
-            </w:r>
-          </w:p>
-        </w:tc>
-      </w:tr>
-      <w:tr>
-        <w:trPr>
-          <w:trHeight w:val="642"/>
-        </w:trPr>
-        <w:tc>
-          <w:tcPr>
-            <w:tcW w:w="675" w:type="dxa"/>
-            <w:tcBorders>
-              <w:top w:val="single" w:sz="6" w:space="0" w:color="000000"/>
-              <w:left w:val="single" w:sz="6" w:space="0" w:color="000000"/>
-              <w:bottom w:val="single" w:sz="6" w:space="0" w:color="000000"/>
-              <w:right w:val="single" w:sz="6" w:space="0" w:color="000000"/>
-            </w:tcBorders>
-          </w:tcPr>
-          <w:p>
-            <w:pPr>
-              <w:spacing w:after="0" w:line="259" w:lineRule="auto"/>
-              <w:ind w:left="2" w:right="0" w:firstLine="0"/>
-            </w:pPr>
-            <w:r>
-              <w:rPr>
-                <w:rFonts w:ascii="Courier New" w:eastAsia="Courier New" w:hAnsi="Courier New" w:cs="Courier New"/>
-                <w:sz w:val="18"/>
-              </w:rPr>
-              <w:t xml:space="preserve">268 </w:t>
-            </w:r>
-          </w:p>
-        </w:tc>
-        <w:tc>
-          <w:tcPr>
-            <w:tcW w:w="1631" w:type="dxa"/>
-            <w:tcBorders>
-              <w:top w:val="single" w:sz="6" w:space="0" w:color="000000"/>
-              <w:left w:val="single" w:sz="6" w:space="0" w:color="000000"/>
-              <w:bottom w:val="single" w:sz="6" w:space="0" w:color="000000"/>
-              <w:right w:val="single" w:sz="6" w:space="0" w:color="000000"/>
-            </w:tcBorders>
-          </w:tcPr>
-          <w:p>
-            <w:pPr>
-              <w:spacing w:after="0" w:line="259" w:lineRule="auto"/>
-              <w:ind w:left="0" w:right="0" w:firstLine="0"/>
-            </w:pPr>
-            <w:r>
-              <w:rPr>
-                <w:rFonts w:ascii="Courier New" w:eastAsia="Courier New" w:hAnsi="Courier New" w:cs="Courier New"/>
-                <w:sz w:val="18"/>
-              </w:rPr>
-              <w:t xml:space="preserve">NoMDEntries </w:t>
-            </w:r>
-          </w:p>
-        </w:tc>
-        <w:tc>
-          <w:tcPr>
-            <w:tcW w:w="1332" w:type="dxa"/>
-            <w:tcBorders>
-              <w:top w:val="single" w:sz="6" w:space="0" w:color="000000"/>
-              <w:left w:val="single" w:sz="6" w:space="0" w:color="000000"/>
-              <w:bottom w:val="single" w:sz="6" w:space="0" w:color="000000"/>
-              <w:right w:val="single" w:sz="6" w:space="0" w:color="000000"/>
-            </w:tcBorders>
-          </w:tcPr>
-          <w:p>
-            <w:pPr>
-              <w:spacing w:after="0" w:line="259" w:lineRule="auto"/>
-              <w:ind w:left="0" w:right="0" w:firstLine="0"/>
-            </w:pPr>
-            <w:r>
-              <w:rPr>
-                <w:rFonts w:ascii="Courier New" w:eastAsia="Courier New" w:hAnsi="Courier New" w:cs="Courier New"/>
-                <w:sz w:val="18"/>
-              </w:rPr>
-              <w:t xml:space="preserve">Y </w:t>
-            </w:r>
-          </w:p>
-        </w:tc>
-        <w:tc>
-          <w:tcPr>
-            <w:tcW w:w="5355" w:type="dxa"/>
-            <w:tcBorders>
-              <w:top w:val="single" w:sz="6" w:space="0" w:color="000000"/>
-              <w:left w:val="single" w:sz="6" w:space="0" w:color="000000"/>
-              <w:bottom w:val="single" w:sz="6" w:space="0" w:color="000000"/>
-              <w:right w:val="single" w:sz="6" w:space="0" w:color="000000"/>
-            </w:tcBorders>
-          </w:tcPr>
-          <w:p>
-            <w:pPr>
-              <w:spacing w:after="0" w:line="259" w:lineRule="auto"/>
-              <w:ind w:left="0" w:right="0" w:firstLine="0"/>
-            </w:pPr>
-            <w:r>
-              <w:rPr>
-                <w:rFonts w:ascii="Courier New" w:eastAsia="Courier New" w:hAnsi="Courier New" w:cs="Courier New"/>
-                <w:sz w:val="18"/>
-              </w:rPr>
-              <w:t xml:space="preserve">The number of market data entries in this message. </w:t>
-            </w:r>
-          </w:p>
-        </w:tc>
-      </w:tr>
-      <w:tr>
-        <w:trPr>
-          <w:trHeight w:val="436"/>
-        </w:trPr>
-        <w:tc>
-          <w:tcPr>
-            <w:tcW w:w="675" w:type="dxa"/>
-            <w:tcBorders>
-              <w:top w:val="single" w:sz="6" w:space="0" w:color="000000"/>
-              <w:left w:val="single" w:sz="6" w:space="0" w:color="000000"/>
-              <w:bottom w:val="single" w:sz="6" w:space="0" w:color="000000"/>
-              <w:right w:val="single" w:sz="6" w:space="0" w:color="000000"/>
-            </w:tcBorders>
-            <w:shd w:val="clear" w:color="auto" w:fill="EFEFEF"/>
-          </w:tcPr>
-          <w:p>
-            <w:pPr>
-              <w:spacing w:after="0" w:line="259" w:lineRule="auto"/>
-              <w:ind w:left="2" w:right="0" w:firstLine="0"/>
-            </w:pPr>
-            <w:r>
-              <w:rPr>
-                <w:rFonts w:ascii="Courier New" w:eastAsia="Courier New" w:hAnsi="Courier New" w:cs="Courier New"/>
-                <w:sz w:val="18"/>
-              </w:rPr>
-              <w:t xml:space="preserve"> </w:t>
-            </w:r>
-          </w:p>
-        </w:tc>
-        <w:tc>
-          <w:tcPr>
-            <w:tcW w:w="1631" w:type="dxa"/>
-            <w:tcBorders>
-              <w:top w:val="single" w:sz="6" w:space="0" w:color="000000"/>
-              <w:left w:val="single" w:sz="6" w:space="0" w:color="000000"/>
-              <w:bottom w:val="single" w:sz="6" w:space="0" w:color="000000"/>
-              <w:right w:val="single" w:sz="6" w:space="0" w:color="000000"/>
-            </w:tcBorders>
-            <w:shd w:val="clear" w:color="auto" w:fill="EFEFEF"/>
-          </w:tcPr>
-          <w:p>
-            <w:pPr>
-              <w:spacing w:after="0" w:line="259" w:lineRule="auto"/>
-              <w:ind w:left="0" w:right="0" w:firstLine="0"/>
-            </w:pPr>
-            <w:r>
-              <w:rPr>
-                <w:rFonts w:ascii="Courier New" w:eastAsia="Courier New" w:hAnsi="Courier New" w:cs="Courier New"/>
-                <w:sz w:val="18"/>
-              </w:rPr>
-              <w:t xml:space="preserve"> </w:t>
-            </w:r>
-          </w:p>
-        </w:tc>
-        <w:tc>
-          <w:tcPr>
-            <w:tcW w:w="1332" w:type="dxa"/>
-            <w:tcBorders>
-              <w:top w:val="single" w:sz="6" w:space="0" w:color="000000"/>
-              <w:left w:val="single" w:sz="6" w:space="0" w:color="000000"/>
-              <w:bottom w:val="single" w:sz="6" w:space="0" w:color="000000"/>
-              <w:right w:val="single" w:sz="6" w:space="0" w:color="000000"/>
-            </w:tcBorders>
-            <w:shd w:val="clear" w:color="auto" w:fill="EFEFEF"/>
-          </w:tcPr>
-          <w:p>
-            <w:pPr>
-              <w:spacing w:after="0" w:line="259" w:lineRule="auto"/>
-              <w:ind w:left="0" w:right="0" w:firstLine="0"/>
-            </w:pPr>
-            <w:r>
-              <w:rPr>
-                <w:rFonts w:ascii="Courier New" w:eastAsia="Courier New" w:hAnsi="Courier New" w:cs="Courier New"/>
-                <w:sz w:val="18"/>
-              </w:rPr>
-              <w:t xml:space="preserve"> </w:t>
-            </w:r>
-          </w:p>
-        </w:tc>
-        <w:tc>
-          <w:tcPr>
-            <w:tcW w:w="5355" w:type="dxa"/>
-            <w:tcBorders>
-              <w:top w:val="single" w:sz="6" w:space="0" w:color="000000"/>
-              <w:left w:val="single" w:sz="6" w:space="0" w:color="000000"/>
-              <w:bottom w:val="single" w:sz="6" w:space="0" w:color="000000"/>
-              <w:right w:val="single" w:sz="6" w:space="0" w:color="000000"/>
-            </w:tcBorders>
-            <w:shd w:val="clear" w:color="auto" w:fill="EFEFEF"/>
-          </w:tcPr>
-          <w:p>
-            <w:pPr>
-              <w:spacing w:after="0" w:line="259" w:lineRule="auto"/>
-              <w:ind w:left="0" w:right="0" w:firstLine="0"/>
-            </w:pPr>
-            <w:r>
-              <w:rPr>
-                <w:rFonts w:ascii="Courier New" w:eastAsia="Courier New" w:hAnsi="Courier New" w:cs="Courier New"/>
-                <w:i/>
-                <w:sz w:val="18"/>
-                <w:u w:val="single" w:color="000000"/>
-              </w:rPr>
-              <w:t>Begin Repeating Group</w:t>
-            </w:r>
-            <w:r>
-              <w:rPr>
-                <w:rFonts w:ascii="Courier New" w:eastAsia="Courier New" w:hAnsi="Courier New" w:cs="Courier New"/>
-                <w:i/>
-                <w:sz w:val="18"/>
-              </w:rPr>
-              <w:t xml:space="preserve"> </w:t>
-            </w:r>
-          </w:p>
-        </w:tc>
-      </w:tr>
-      <w:tr>
-        <w:trPr>
-          <w:trHeight w:val="1272"/>
-        </w:trPr>
-        <w:tc>
-          <w:tcPr>
-            <w:tcW w:w="675" w:type="dxa"/>
-            <w:tcBorders>
-              <w:top w:val="single" w:sz="6" w:space="0" w:color="000000"/>
-              <w:left w:val="single" w:sz="6" w:space="0" w:color="000000"/>
-              <w:bottom w:val="single" w:sz="6" w:space="0" w:color="000000"/>
-              <w:right w:val="single" w:sz="6" w:space="0" w:color="000000"/>
-            </w:tcBorders>
-            <w:shd w:val="clear" w:color="auto" w:fill="EFEFEF"/>
-          </w:tcPr>
-          <w:p>
-            <w:pPr>
-              <w:spacing w:after="0" w:line="259" w:lineRule="auto"/>
-              <w:ind w:left="2" w:right="0" w:firstLine="0"/>
-            </w:pPr>
-            <w:r>
-              <w:rPr>
-                <w:rFonts w:ascii="Courier New" w:eastAsia="Courier New" w:hAnsi="Courier New" w:cs="Courier New"/>
-                <w:sz w:val="18"/>
-              </w:rPr>
-              <w:t xml:space="preserve">269 </w:t>
-            </w:r>
-          </w:p>
-        </w:tc>
-        <w:tc>
-          <w:tcPr>
-            <w:tcW w:w="1631" w:type="dxa"/>
-            <w:tcBorders>
-              <w:top w:val="single" w:sz="6" w:space="0" w:color="000000"/>
-              <w:left w:val="single" w:sz="6" w:space="0" w:color="000000"/>
-              <w:bottom w:val="single" w:sz="6" w:space="0" w:color="000000"/>
-              <w:right w:val="single" w:sz="6" w:space="0" w:color="000000"/>
-            </w:tcBorders>
-            <w:shd w:val="clear" w:color="auto" w:fill="EFEFEF"/>
-          </w:tcPr>
-          <w:p>
-            <w:pPr>
-              <w:spacing w:after="0" w:line="259" w:lineRule="auto"/>
-              <w:ind w:left="0" w:right="0" w:firstLine="0"/>
-            </w:pPr>
-            <w:r>
-              <w:rPr>
-                <w:rFonts w:ascii="Courier New" w:eastAsia="Courier New" w:hAnsi="Courier New" w:cs="Courier New"/>
-                <w:sz w:val="18"/>
-              </w:rPr>
-              <w:t xml:space="preserve">MDEntryType </w:t>
-            </w:r>
-          </w:p>
-        </w:tc>
-        <w:tc>
-          <w:tcPr>
-            <w:tcW w:w="1332" w:type="dxa"/>
-            <w:tcBorders>
-              <w:top w:val="single" w:sz="6" w:space="0" w:color="000000"/>
-              <w:left w:val="single" w:sz="6" w:space="0" w:color="000000"/>
-              <w:bottom w:val="single" w:sz="6" w:space="0" w:color="000000"/>
-              <w:right w:val="single" w:sz="6" w:space="0" w:color="000000"/>
-            </w:tcBorders>
-            <w:shd w:val="clear" w:color="auto" w:fill="EFEFEF"/>
-          </w:tcPr>
-          <w:p>
-            <w:pPr>
-              <w:spacing w:after="0" w:line="259" w:lineRule="auto"/>
-              <w:ind w:left="0" w:right="0" w:firstLine="0"/>
-            </w:pPr>
-            <w:r>
-              <w:rPr>
-                <w:rFonts w:ascii="Courier New" w:eastAsia="Courier New" w:hAnsi="Courier New" w:cs="Courier New"/>
-                <w:sz w:val="18"/>
-              </w:rPr>
-              <w:t xml:space="preserve">Y </w:t>
-            </w:r>
-          </w:p>
-        </w:tc>
-        <w:tc>
-          <w:tcPr>
-            <w:tcW w:w="5355" w:type="dxa"/>
-            <w:tcBorders>
-              <w:top w:val="single" w:sz="6" w:space="0" w:color="000000"/>
-              <w:left w:val="single" w:sz="6" w:space="0" w:color="000000"/>
-              <w:bottom w:val="single" w:sz="6" w:space="0" w:color="000000"/>
-              <w:right w:val="single" w:sz="6" w:space="0" w:color="000000"/>
-            </w:tcBorders>
-            <w:shd w:val="clear" w:color="auto" w:fill="EFEFEF"/>
-          </w:tcPr>
-          <w:p>
-            <w:pPr>
-              <w:spacing w:after="0" w:line="259" w:lineRule="auto"/>
-              <w:ind w:left="0" w:right="0" w:firstLine="0"/>
-            </w:pPr>
-            <w:r>
-              <w:rPr>
-                <w:rFonts w:ascii="Courier New" w:eastAsia="Courier New" w:hAnsi="Courier New" w:cs="Courier New"/>
-                <w:sz w:val="18"/>
-              </w:rPr>
-              <w:t xml:space="preserve">Supported values: </w:t>
-            </w:r>
-          </w:p>
-          <w:p>
-            <w:pPr>
-              <w:spacing w:after="0" w:line="259" w:lineRule="auto"/>
-              <w:ind w:left="0" w:right="0" w:firstLine="0"/>
-            </w:pPr>
-            <w:r>
-              <w:rPr>
-                <w:rFonts w:ascii="Courier New" w:eastAsia="Courier New" w:hAnsi="Courier New" w:cs="Courier New"/>
-                <w:sz w:val="18"/>
-              </w:rPr>
-              <w:t xml:space="preserve"> </w:t>
-            </w:r>
-          </w:p>
-          <w:p>
-            <w:pPr>
-              <w:numPr>
-                <w:ilvl w:val="0"/>
-                <w:numId w:val="10"/>
-              </w:numPr>
-              <w:spacing w:after="0" w:line="259" w:lineRule="auto"/>
-              <w:ind w:right="0" w:hanging="215"/>
-            </w:pPr>
-            <w:r>
-              <w:rPr>
-                <w:rFonts w:ascii="Courier New" w:eastAsia="Courier New" w:hAnsi="Courier New" w:cs="Courier New"/>
-                <w:sz w:val="18"/>
-              </w:rPr>
-              <w:t xml:space="preserve">= Bid </w:t>
-            </w:r>
-          </w:p>
-          <w:p>
-            <w:pPr>
-              <w:numPr>
-                <w:ilvl w:val="0"/>
-                <w:numId w:val="10"/>
-              </w:numPr>
-              <w:spacing w:after="0" w:line="259" w:lineRule="auto"/>
-              <w:ind w:right="0" w:hanging="215"/>
-            </w:pPr>
-            <w:r>
-              <w:rPr>
-                <w:rFonts w:ascii="Courier New" w:eastAsia="Courier New" w:hAnsi="Courier New" w:cs="Courier New"/>
-                <w:sz w:val="18"/>
-              </w:rPr>
-              <w:t xml:space="preserve">= Ask </w:t>
-            </w:r>
-          </w:p>
-          <w:p>
-            <w:pPr>
-              <w:numPr>
-                <w:ilvl w:val="0"/>
-                <w:numId w:val="10"/>
-              </w:numPr>
-              <w:spacing w:after="0" w:line="259" w:lineRule="auto"/>
-              <w:ind w:right="0" w:hanging="215"/>
-            </w:pPr>
-            <w:r>
-              <w:rPr>
-                <w:rFonts w:ascii="Courier New" w:eastAsia="Courier New" w:hAnsi="Courier New" w:cs="Courier New"/>
-                <w:sz w:val="18"/>
-              </w:rPr>
-              <w:t xml:space="preserve">= Trade </w:t>
-            </w:r>
-          </w:p>
-        </w:tc>
-      </w:tr>
-      <w:tr>
-        <w:trPr>
-          <w:trHeight w:val="434"/>
-        </w:trPr>
-        <w:tc>
-          <w:tcPr>
-            <w:tcW w:w="675" w:type="dxa"/>
-            <w:tcBorders>
-              <w:top w:val="single" w:sz="6" w:space="0" w:color="000000"/>
-              <w:left w:val="single" w:sz="6" w:space="0" w:color="000000"/>
-              <w:bottom w:val="single" w:sz="6" w:space="0" w:color="000000"/>
-              <w:right w:val="single" w:sz="6" w:space="0" w:color="000000"/>
-            </w:tcBorders>
-            <w:shd w:val="clear" w:color="auto" w:fill="EFEFEF"/>
-          </w:tcPr>
-          <w:p>
-            <w:pPr>
-              <w:spacing w:after="0" w:line="259" w:lineRule="auto"/>
-              <w:ind w:left="2" w:right="0" w:firstLine="0"/>
-            </w:pPr>
-            <w:r>
-              <w:rPr>
-                <w:rFonts w:ascii="Courier New" w:eastAsia="Courier New" w:hAnsi="Courier New" w:cs="Courier New"/>
-                <w:sz w:val="18"/>
-              </w:rPr>
-              <w:t xml:space="preserve">270 </w:t>
-            </w:r>
-          </w:p>
-        </w:tc>
-        <w:tc>
-          <w:tcPr>
-            <w:tcW w:w="1631" w:type="dxa"/>
-            <w:tcBorders>
-              <w:top w:val="single" w:sz="6" w:space="0" w:color="000000"/>
-              <w:left w:val="single" w:sz="6" w:space="0" w:color="000000"/>
-              <w:bottom w:val="single" w:sz="6" w:space="0" w:color="000000"/>
-              <w:right w:val="single" w:sz="6" w:space="0" w:color="000000"/>
-            </w:tcBorders>
-            <w:shd w:val="clear" w:color="auto" w:fill="EFEFEF"/>
-          </w:tcPr>
-          <w:p>
-            <w:pPr>
-              <w:spacing w:after="0" w:line="259" w:lineRule="auto"/>
-              <w:ind w:left="0" w:right="0" w:firstLine="0"/>
-            </w:pPr>
-            <w:r>
-              <w:rPr>
-                <w:rFonts w:ascii="Courier New" w:eastAsia="Courier New" w:hAnsi="Courier New" w:cs="Courier New"/>
-                <w:sz w:val="18"/>
-              </w:rPr>
-              <w:t xml:space="preserve">MDEntryPx </w:t>
-            </w:r>
-          </w:p>
-        </w:tc>
-        <w:tc>
-          <w:tcPr>
-            <w:tcW w:w="1332" w:type="dxa"/>
-            <w:tcBorders>
-              <w:top w:val="single" w:sz="6" w:space="0" w:color="000000"/>
-              <w:left w:val="single" w:sz="6" w:space="0" w:color="000000"/>
-              <w:bottom w:val="single" w:sz="6" w:space="0" w:color="000000"/>
-              <w:right w:val="single" w:sz="6" w:space="0" w:color="000000"/>
-            </w:tcBorders>
-            <w:shd w:val="clear" w:color="auto" w:fill="EFEFEF"/>
-          </w:tcPr>
-          <w:p>
-            <w:pPr>
-              <w:spacing w:after="0" w:line="259" w:lineRule="auto"/>
-              <w:ind w:left="0" w:right="0" w:firstLine="0"/>
-            </w:pPr>
-            <w:r>
-              <w:rPr>
-                <w:rFonts w:ascii="Courier New" w:eastAsia="Courier New" w:hAnsi="Courier New" w:cs="Courier New"/>
-                <w:sz w:val="18"/>
-              </w:rPr>
-              <w:t xml:space="preserve">Y </w:t>
-            </w:r>
-          </w:p>
-        </w:tc>
-        <w:tc>
-          <w:tcPr>
-            <w:tcW w:w="5355" w:type="dxa"/>
-            <w:tcBorders>
-              <w:top w:val="single" w:sz="6" w:space="0" w:color="000000"/>
-              <w:left w:val="single" w:sz="6" w:space="0" w:color="000000"/>
-              <w:bottom w:val="single" w:sz="6" w:space="0" w:color="000000"/>
-              <w:right w:val="single" w:sz="6" w:space="0" w:color="000000"/>
-            </w:tcBorders>
-            <w:shd w:val="clear" w:color="auto" w:fill="EFEFEF"/>
-          </w:tcPr>
-          <w:p>
-            <w:pPr>
-              <w:spacing w:after="0" w:line="259" w:lineRule="auto"/>
-              <w:ind w:left="0" w:right="0" w:firstLine="0"/>
-            </w:pPr>
-            <w:r>
-              <w:rPr>
-                <w:rFonts w:ascii="Courier New" w:eastAsia="Courier New" w:hAnsi="Courier New" w:cs="Courier New"/>
-                <w:sz w:val="18"/>
-              </w:rPr>
-              <w:t xml:space="preserve">The market data entry price. </w:t>
-            </w:r>
-          </w:p>
-        </w:tc>
-      </w:tr>
-      <w:tr>
-        <w:trPr>
-          <w:trHeight w:val="434"/>
-        </w:trPr>
-        <w:tc>
-          <w:tcPr>
-            <w:tcW w:w="675" w:type="dxa"/>
-            <w:tcBorders>
-              <w:top w:val="single" w:sz="6" w:space="0" w:color="000000"/>
-              <w:left w:val="single" w:sz="6" w:space="0" w:color="000000"/>
-              <w:bottom w:val="single" w:sz="6" w:space="0" w:color="000000"/>
-              <w:right w:val="single" w:sz="6" w:space="0" w:color="000000"/>
-            </w:tcBorders>
-            <w:shd w:val="clear" w:color="auto" w:fill="EFEFEF"/>
-          </w:tcPr>
-          <w:p>
-            <w:pPr>
-              <w:spacing w:after="0" w:line="259" w:lineRule="auto"/>
-              <w:ind w:left="2" w:right="0" w:firstLine="0"/>
-            </w:pPr>
-            <w:r>
-              <w:rPr>
-                <w:rFonts w:ascii="Courier New" w:eastAsia="Courier New" w:hAnsi="Courier New" w:cs="Courier New"/>
-                <w:sz w:val="18"/>
-              </w:rPr>
-              <w:t xml:space="preserve">271 </w:t>
-            </w:r>
-          </w:p>
-        </w:tc>
-        <w:tc>
-          <w:tcPr>
-            <w:tcW w:w="1631" w:type="dxa"/>
-            <w:tcBorders>
-              <w:top w:val="single" w:sz="6" w:space="0" w:color="000000"/>
-              <w:left w:val="single" w:sz="6" w:space="0" w:color="000000"/>
-              <w:bottom w:val="single" w:sz="6" w:space="0" w:color="000000"/>
-              <w:right w:val="single" w:sz="6" w:space="0" w:color="000000"/>
-            </w:tcBorders>
-            <w:shd w:val="clear" w:color="auto" w:fill="EFEFEF"/>
-          </w:tcPr>
-          <w:p>
-            <w:pPr>
-              <w:spacing w:after="0" w:line="259" w:lineRule="auto"/>
-              <w:ind w:left="0" w:right="0" w:firstLine="0"/>
-            </w:pPr>
-            <w:r>
-              <w:rPr>
-                <w:rFonts w:ascii="Courier New" w:eastAsia="Courier New" w:hAnsi="Courier New" w:cs="Courier New"/>
-                <w:sz w:val="18"/>
-              </w:rPr>
-              <w:t xml:space="preserve">MDEntrySize </w:t>
-            </w:r>
-          </w:p>
-        </w:tc>
-        <w:tc>
-          <w:tcPr>
-            <w:tcW w:w="1332" w:type="dxa"/>
-            <w:tcBorders>
-              <w:top w:val="single" w:sz="6" w:space="0" w:color="000000"/>
-              <w:left w:val="single" w:sz="6" w:space="0" w:color="000000"/>
-              <w:bottom w:val="single" w:sz="6" w:space="0" w:color="000000"/>
-              <w:right w:val="single" w:sz="6" w:space="0" w:color="000000"/>
-            </w:tcBorders>
-            <w:shd w:val="clear" w:color="auto" w:fill="EFEFEF"/>
-          </w:tcPr>
-          <w:p>
-            <w:pPr>
-              <w:spacing w:after="0" w:line="259" w:lineRule="auto"/>
-              <w:ind w:left="0" w:right="0" w:firstLine="0"/>
-            </w:pPr>
-            <w:r>
-              <w:rPr>
-                <w:rFonts w:ascii="Courier New" w:eastAsia="Courier New" w:hAnsi="Courier New" w:cs="Courier New"/>
-                <w:sz w:val="18"/>
-              </w:rPr>
-              <w:t xml:space="preserve">Y </w:t>
-            </w:r>
-          </w:p>
-        </w:tc>
-        <w:tc>
-          <w:tcPr>
-            <w:tcW w:w="5355" w:type="dxa"/>
-            <w:tcBorders>
-              <w:top w:val="single" w:sz="6" w:space="0" w:color="000000"/>
-              <w:left w:val="single" w:sz="6" w:space="0" w:color="000000"/>
-              <w:bottom w:val="single" w:sz="6" w:space="0" w:color="000000"/>
-              <w:right w:val="single" w:sz="6" w:space="0" w:color="000000"/>
-            </w:tcBorders>
-            <w:shd w:val="clear" w:color="auto" w:fill="EFEFEF"/>
-          </w:tcPr>
-          <w:p>
-            <w:pPr>
-              <w:spacing w:after="0" w:line="259" w:lineRule="auto"/>
-              <w:ind w:left="0" w:right="0" w:firstLine="0"/>
-            </w:pPr>
-            <w:r>
-              <w:rPr>
-                <w:rFonts w:ascii="Courier New" w:eastAsia="Courier New" w:hAnsi="Courier New" w:cs="Courier New"/>
-                <w:sz w:val="18"/>
-              </w:rPr>
-              <w:t xml:space="preserve">The market data entry volume. </w:t>
-            </w:r>
-          </w:p>
-        </w:tc>
-      </w:tr>
-      <w:tr>
-        <w:trPr>
-          <w:trHeight w:val="643"/>
-        </w:trPr>
-        <w:tc>
-          <w:tcPr>
-            <w:tcW w:w="675" w:type="dxa"/>
-            <w:tcBorders>
-              <w:top w:val="single" w:sz="6" w:space="0" w:color="000000"/>
-              <w:left w:val="single" w:sz="6" w:space="0" w:color="000000"/>
-              <w:bottom w:val="single" w:sz="6" w:space="0" w:color="000000"/>
-              <w:right w:val="single" w:sz="6" w:space="0" w:color="000000"/>
-            </w:tcBorders>
-            <w:shd w:val="clear" w:color="auto" w:fill="EFEFEF"/>
-          </w:tcPr>
-          <w:p>
-            <w:pPr>
-              <w:spacing w:after="0" w:line="259" w:lineRule="auto"/>
-              <w:ind w:left="2" w:right="0" w:firstLine="0"/>
-            </w:pPr>
-            <w:r>
-              <w:rPr>
-                <w:rFonts w:ascii="Courier New" w:eastAsia="Courier New" w:hAnsi="Courier New" w:cs="Courier New"/>
-                <w:sz w:val="18"/>
-              </w:rPr>
-              <w:t xml:space="preserve">64 </w:t>
-            </w:r>
-          </w:p>
-        </w:tc>
-        <w:tc>
-          <w:tcPr>
-            <w:tcW w:w="1631" w:type="dxa"/>
-            <w:tcBorders>
-              <w:top w:val="single" w:sz="6" w:space="0" w:color="000000"/>
-              <w:left w:val="single" w:sz="6" w:space="0" w:color="000000"/>
-              <w:bottom w:val="single" w:sz="6" w:space="0" w:color="000000"/>
-              <w:right w:val="single" w:sz="6" w:space="0" w:color="000000"/>
-            </w:tcBorders>
-            <w:shd w:val="clear" w:color="auto" w:fill="EFEFEF"/>
-          </w:tcPr>
-          <w:p>
-            <w:pPr>
-              <w:spacing w:after="0" w:line="259" w:lineRule="auto"/>
-              <w:ind w:left="0" w:right="0" w:firstLine="0"/>
-            </w:pPr>
-            <w:r>
-              <w:rPr>
-                <w:rFonts w:ascii="Courier New" w:eastAsia="Courier New" w:hAnsi="Courier New" w:cs="Courier New"/>
-                <w:sz w:val="18"/>
-              </w:rPr>
-              <w:t xml:space="preserve">SettlDate </w:t>
-            </w:r>
-          </w:p>
-        </w:tc>
-        <w:tc>
-          <w:tcPr>
-            <w:tcW w:w="1332" w:type="dxa"/>
-            <w:tcBorders>
-              <w:top w:val="single" w:sz="6" w:space="0" w:color="000000"/>
-              <w:left w:val="single" w:sz="6" w:space="0" w:color="000000"/>
-              <w:bottom w:val="single" w:sz="6" w:space="0" w:color="000000"/>
-              <w:right w:val="single" w:sz="6" w:space="0" w:color="000000"/>
-            </w:tcBorders>
-            <w:shd w:val="clear" w:color="auto" w:fill="EFEFEF"/>
-          </w:tcPr>
-          <w:p>
-            <w:pPr>
-              <w:spacing w:after="0" w:line="259" w:lineRule="auto"/>
-              <w:ind w:left="0" w:right="0" w:firstLine="0"/>
-            </w:pPr>
-            <w:r>
-              <w:rPr>
-                <w:rFonts w:ascii="Courier New" w:eastAsia="Courier New" w:hAnsi="Courier New" w:cs="Courier New"/>
-                <w:sz w:val="18"/>
-              </w:rPr>
-              <w:t xml:space="preserve">Y </w:t>
-            </w:r>
-          </w:p>
-        </w:tc>
-        <w:tc>
-          <w:tcPr>
-            <w:tcW w:w="5355" w:type="dxa"/>
-            <w:tcBorders>
-              <w:top w:val="single" w:sz="6" w:space="0" w:color="000000"/>
-              <w:left w:val="single" w:sz="6" w:space="0" w:color="000000"/>
-              <w:bottom w:val="single" w:sz="6" w:space="0" w:color="000000"/>
-              <w:right w:val="single" w:sz="6" w:space="0" w:color="000000"/>
-            </w:tcBorders>
-            <w:shd w:val="clear" w:color="auto" w:fill="EFEFEF"/>
-          </w:tcPr>
-          <w:p>
-            <w:pPr>
-              <w:spacing w:after="0" w:line="259" w:lineRule="auto"/>
-              <w:ind w:left="0" w:right="0" w:firstLine="0"/>
-            </w:pPr>
-            <w:r>
-              <w:rPr>
-                <w:rFonts w:ascii="Courier New" w:eastAsia="Courier New" w:hAnsi="Courier New" w:cs="Courier New"/>
-                <w:sz w:val="18"/>
-              </w:rPr>
-              <w:t xml:space="preserve">The Settlement date expressed as YYYYMMDD. For example, “19701231” </w:t>
-            </w:r>
-            <w:r>
-              <w:rPr>
-                <w:rFonts w:ascii="Courier New" w:eastAsia="Courier New" w:hAnsi="Courier New" w:cs="Courier New"/>
-                <w:sz w:val="17"/>
-                <w:vertAlign w:val="superscript"/>
-              </w:rPr>
-              <w:footnoteReference w:id="2"/>
-            </w:r>
-            <w:r>
-              <w:rPr>
-                <w:rFonts w:ascii="Courier New" w:eastAsia="Courier New" w:hAnsi="Courier New" w:cs="Courier New"/>
-                <w:sz w:val="18"/>
-              </w:rPr>
-              <w:t xml:space="preserve"> </w:t>
-            </w:r>
-          </w:p>
-        </w:tc>
-      </w:tr>
-      <w:tr>
-        <w:trPr>
-          <w:trHeight w:val="434"/>
-        </w:trPr>
-        <w:tc>
-          <w:tcPr>
-            <w:tcW w:w="675" w:type="dxa"/>
-            <w:tcBorders>
-              <w:top w:val="single" w:sz="6" w:space="0" w:color="000000"/>
-              <w:left w:val="single" w:sz="6" w:space="0" w:color="000000"/>
-              <w:bottom w:val="single" w:sz="6" w:space="0" w:color="000000"/>
-              <w:right w:val="single" w:sz="6" w:space="0" w:color="000000"/>
-            </w:tcBorders>
-            <w:shd w:val="clear" w:color="auto" w:fill="EFEFEF"/>
-          </w:tcPr>
-          <w:p>
-            <w:pPr>
-              <w:spacing w:after="0" w:line="259" w:lineRule="auto"/>
-              <w:ind w:left="2" w:right="0" w:firstLine="0"/>
-            </w:pPr>
-            <w:r>
-              <w:rPr>
-                <w:rFonts w:ascii="Courier New" w:eastAsia="Courier New" w:hAnsi="Courier New" w:cs="Courier New"/>
-                <w:sz w:val="18"/>
-              </w:rPr>
-              <w:t xml:space="preserve">278 </w:t>
-            </w:r>
-          </w:p>
-        </w:tc>
-        <w:tc>
-          <w:tcPr>
-            <w:tcW w:w="1631" w:type="dxa"/>
-            <w:tcBorders>
-              <w:top w:val="single" w:sz="6" w:space="0" w:color="000000"/>
-              <w:left w:val="single" w:sz="6" w:space="0" w:color="000000"/>
-              <w:bottom w:val="single" w:sz="6" w:space="0" w:color="000000"/>
-              <w:right w:val="single" w:sz="6" w:space="0" w:color="000000"/>
-            </w:tcBorders>
-            <w:shd w:val="clear" w:color="auto" w:fill="EFEFEF"/>
-          </w:tcPr>
-          <w:p>
-            <w:pPr>
-              <w:spacing w:after="0" w:line="259" w:lineRule="auto"/>
-              <w:ind w:left="0" w:right="0" w:firstLine="0"/>
-            </w:pPr>
-            <w:r>
-              <w:rPr>
-                <w:rFonts w:ascii="Courier New" w:eastAsia="Courier New" w:hAnsi="Courier New" w:cs="Courier New"/>
-                <w:sz w:val="18"/>
-              </w:rPr>
-              <w:t xml:space="preserve">MDEntryID </w:t>
-            </w:r>
-          </w:p>
-        </w:tc>
-        <w:tc>
-          <w:tcPr>
-            <w:tcW w:w="1332" w:type="dxa"/>
-            <w:tcBorders>
-              <w:top w:val="single" w:sz="6" w:space="0" w:color="000000"/>
-              <w:left w:val="single" w:sz="6" w:space="0" w:color="000000"/>
-              <w:bottom w:val="single" w:sz="6" w:space="0" w:color="000000"/>
-              <w:right w:val="single" w:sz="6" w:space="0" w:color="000000"/>
-            </w:tcBorders>
-            <w:shd w:val="clear" w:color="auto" w:fill="EFEFEF"/>
-          </w:tcPr>
-          <w:p>
-            <w:pPr>
-              <w:spacing w:after="0" w:line="259" w:lineRule="auto"/>
-              <w:ind w:left="0" w:right="0" w:firstLine="0"/>
-            </w:pPr>
-            <w:r>
-              <w:rPr>
-                <w:rFonts w:ascii="Courier New" w:eastAsia="Courier New" w:hAnsi="Courier New" w:cs="Courier New"/>
-                <w:sz w:val="18"/>
-              </w:rPr>
-              <w:t xml:space="preserve">Y </w:t>
-            </w:r>
-          </w:p>
-        </w:tc>
-        <w:tc>
-          <w:tcPr>
-            <w:tcW w:w="5355" w:type="dxa"/>
-            <w:tcBorders>
-              <w:top w:val="single" w:sz="6" w:space="0" w:color="000000"/>
-              <w:left w:val="single" w:sz="6" w:space="0" w:color="000000"/>
-              <w:bottom w:val="single" w:sz="6" w:space="0" w:color="000000"/>
-              <w:right w:val="single" w:sz="6" w:space="0" w:color="000000"/>
-            </w:tcBorders>
-            <w:shd w:val="clear" w:color="auto" w:fill="EFEFEF"/>
-          </w:tcPr>
-          <w:p>
-            <w:pPr>
-              <w:spacing w:after="0" w:line="259" w:lineRule="auto"/>
-              <w:ind w:left="0" w:right="0" w:firstLine="0"/>
-            </w:pPr>
-            <w:r>
-              <w:rPr>
-                <w:rFonts w:ascii="Courier New" w:eastAsia="Courier New" w:hAnsi="Courier New" w:cs="Courier New"/>
-                <w:sz w:val="18"/>
-              </w:rPr>
-              <w:t xml:space="preserve">The unique ID for this market data. </w:t>
-            </w:r>
-          </w:p>
-        </w:tc>
-      </w:tr>
-      <w:tr>
-        <w:trPr>
-          <w:trHeight w:val="432"/>
-        </w:trPr>
-        <w:tc>
-          <w:tcPr>
-            <w:tcW w:w="675" w:type="dxa"/>
-            <w:tcBorders>
-              <w:top w:val="single" w:sz="6" w:space="0" w:color="000000"/>
-              <w:left w:val="single" w:sz="6" w:space="0" w:color="000000"/>
-              <w:bottom w:val="single" w:sz="6" w:space="0" w:color="000000"/>
-              <w:right w:val="single" w:sz="6" w:space="0" w:color="000000"/>
-            </w:tcBorders>
-            <w:shd w:val="clear" w:color="auto" w:fill="EFEFEF"/>
-          </w:tcPr>
-          <w:p>
-            <w:pPr>
-              <w:spacing w:after="0" w:line="259" w:lineRule="auto"/>
-              <w:ind w:left="2" w:right="0" w:firstLine="0"/>
-            </w:pPr>
-            <w:r>
-              <w:rPr>
-                <w:rFonts w:ascii="Courier New" w:eastAsia="Courier New" w:hAnsi="Courier New" w:cs="Courier New"/>
-                <w:sz w:val="18"/>
-              </w:rPr>
-              <w:t xml:space="preserve"> </w:t>
-            </w:r>
-          </w:p>
-        </w:tc>
-        <w:tc>
-          <w:tcPr>
-            <w:tcW w:w="1631" w:type="dxa"/>
-            <w:tcBorders>
-              <w:top w:val="single" w:sz="6" w:space="0" w:color="000000"/>
-              <w:left w:val="single" w:sz="6" w:space="0" w:color="000000"/>
-              <w:bottom w:val="single" w:sz="6" w:space="0" w:color="000000"/>
-              <w:right w:val="single" w:sz="6" w:space="0" w:color="000000"/>
-            </w:tcBorders>
-            <w:shd w:val="clear" w:color="auto" w:fill="EFEFEF"/>
-          </w:tcPr>
-          <w:p>
-            <w:pPr>
-              <w:spacing w:after="0" w:line="259" w:lineRule="auto"/>
-              <w:ind w:left="0" w:right="0" w:firstLine="0"/>
-            </w:pPr>
-            <w:r>
-              <w:rPr>
-                <w:rFonts w:ascii="Courier New" w:eastAsia="Courier New" w:hAnsi="Courier New" w:cs="Courier New"/>
-                <w:sz w:val="18"/>
-              </w:rPr>
-              <w:t xml:space="preserve"> </w:t>
-            </w:r>
-          </w:p>
-        </w:tc>
-        <w:tc>
-          <w:tcPr>
-            <w:tcW w:w="1332" w:type="dxa"/>
-            <w:tcBorders>
-              <w:top w:val="single" w:sz="6" w:space="0" w:color="000000"/>
-              <w:left w:val="single" w:sz="6" w:space="0" w:color="000000"/>
-              <w:bottom w:val="single" w:sz="6" w:space="0" w:color="000000"/>
-              <w:right w:val="single" w:sz="6" w:space="0" w:color="000000"/>
-            </w:tcBorders>
-            <w:shd w:val="clear" w:color="auto" w:fill="EFEFEF"/>
-          </w:tcPr>
-          <w:p>
-            <w:pPr>
-              <w:spacing w:after="0" w:line="259" w:lineRule="auto"/>
-              <w:ind w:left="0" w:right="0" w:firstLine="0"/>
-            </w:pPr>
-            <w:r>
-              <w:rPr>
-                <w:rFonts w:ascii="Courier New" w:eastAsia="Courier New" w:hAnsi="Courier New" w:cs="Courier New"/>
-                <w:sz w:val="18"/>
-              </w:rPr>
-              <w:t xml:space="preserve"> </w:t>
-            </w:r>
-          </w:p>
-        </w:tc>
-        <w:tc>
-          <w:tcPr>
-            <w:tcW w:w="5355" w:type="dxa"/>
-            <w:tcBorders>
-              <w:top w:val="single" w:sz="6" w:space="0" w:color="000000"/>
-              <w:left w:val="single" w:sz="6" w:space="0" w:color="000000"/>
-              <w:bottom w:val="single" w:sz="6" w:space="0" w:color="000000"/>
-              <w:right w:val="single" w:sz="6" w:space="0" w:color="000000"/>
-            </w:tcBorders>
-            <w:shd w:val="clear" w:color="auto" w:fill="EFEFEF"/>
-          </w:tcPr>
-          <w:p>
-            <w:pPr>
-              <w:spacing w:after="0" w:line="259" w:lineRule="auto"/>
-              <w:ind w:left="0" w:right="0" w:firstLine="0"/>
-            </w:pPr>
-            <w:r>
-              <w:rPr>
-                <w:rFonts w:ascii="Courier New" w:eastAsia="Courier New" w:hAnsi="Courier New" w:cs="Courier New"/>
-                <w:i/>
-                <w:sz w:val="18"/>
-                <w:u w:val="single" w:color="000000"/>
-              </w:rPr>
-              <w:t>End Repeating Group</w:t>
-            </w:r>
-            <w:r>
-              <w:rPr>
-                <w:rFonts w:ascii="Courier New" w:eastAsia="Courier New" w:hAnsi="Courier New" w:cs="Courier New"/>
-                <w:i/>
-                <w:sz w:val="18"/>
-              </w:rPr>
-              <w:t xml:space="preserve"> </w:t>
-            </w:r>
-          </w:p>
-        </w:tc>
-      </w:tr>
-      <w:tr>
-        <w:trPr>
-          <w:trHeight w:val="436"/>
-        </w:trPr>
-        <w:tc>
-          <w:tcPr>
-            <w:tcW w:w="675" w:type="dxa"/>
-            <w:tcBorders>
-              <w:top w:val="single" w:sz="6" w:space="0" w:color="000000"/>
-              <w:left w:val="single" w:sz="6" w:space="0" w:color="000000"/>
-              <w:bottom w:val="single" w:sz="6" w:space="0" w:color="000000"/>
-              <w:right w:val="single" w:sz="6" w:space="0" w:color="000000"/>
-            </w:tcBorders>
-          </w:tcPr>
-          <w:p>
-            <w:pPr>
-              <w:spacing w:after="0" w:line="259" w:lineRule="auto"/>
-              <w:ind w:left="2" w:right="0" w:firstLine="0"/>
-            </w:pPr>
-            <w:r>
-              <w:rPr>
-                <w:rFonts w:ascii="Courier New" w:eastAsia="Courier New" w:hAnsi="Courier New" w:cs="Courier New"/>
-                <w:sz w:val="18"/>
-              </w:rPr>
-              <w:t xml:space="preserve"> </w:t>
-            </w:r>
-          </w:p>
-        </w:tc>
-        <w:tc>
-          <w:tcPr>
-            <w:tcW w:w="1631" w:type="dxa"/>
-            <w:tcBorders>
-              <w:top w:val="single" w:sz="6" w:space="0" w:color="000000"/>
-              <w:left w:val="single" w:sz="6" w:space="0" w:color="000000"/>
-              <w:bottom w:val="single" w:sz="6" w:space="0" w:color="000000"/>
-              <w:right w:val="single" w:sz="6" w:space="0" w:color="000000"/>
-            </w:tcBorders>
-          </w:tcPr>
-          <w:p>
-            <w:pPr>
-              <w:spacing w:after="0" w:line="259" w:lineRule="auto"/>
-              <w:ind w:left="0" w:right="0" w:firstLine="0"/>
-            </w:pPr>
-            <w:r>
-              <w:rPr>
-                <w:rFonts w:ascii="Courier New" w:eastAsia="Courier New" w:hAnsi="Courier New" w:cs="Courier New"/>
-                <w:sz w:val="18"/>
-              </w:rPr>
-              <w:t xml:space="preserve">Trailer </w:t>
-            </w:r>
-          </w:p>
-        </w:tc>
-        <w:tc>
-          <w:tcPr>
-            <w:tcW w:w="1332" w:type="dxa"/>
-            <w:tcBorders>
-              <w:top w:val="single" w:sz="6" w:space="0" w:color="000000"/>
-              <w:left w:val="single" w:sz="6" w:space="0" w:color="000000"/>
-              <w:bottom w:val="single" w:sz="6" w:space="0" w:color="000000"/>
-              <w:right w:val="single" w:sz="6" w:space="0" w:color="000000"/>
-            </w:tcBorders>
-          </w:tcPr>
-          <w:p>
-            <w:pPr>
-              <w:spacing w:after="0" w:line="259" w:lineRule="auto"/>
-              <w:ind w:left="0" w:right="0" w:firstLine="0"/>
-            </w:pPr>
-            <w:r>
-              <w:rPr>
-                <w:rFonts w:ascii="Courier New" w:eastAsia="Courier New" w:hAnsi="Courier New" w:cs="Courier New"/>
-                <w:sz w:val="18"/>
-              </w:rPr>
-              <w:t xml:space="preserve">Y </w:t>
-            </w:r>
-          </w:p>
-        </w:tc>
-        <w:tc>
-          <w:tcPr>
-            <w:tcW w:w="5355" w:type="dxa"/>
-            <w:tcBorders>
-              <w:top w:val="single" w:sz="6" w:space="0" w:color="000000"/>
-              <w:left w:val="single" w:sz="6" w:space="0" w:color="000000"/>
-              <w:bottom w:val="single" w:sz="6" w:space="0" w:color="000000"/>
-              <w:right w:val="single" w:sz="6" w:space="0" w:color="000000"/>
-            </w:tcBorders>
-          </w:tcPr>
-          <w:p>
-            <w:pPr>
-              <w:spacing w:after="0" w:line="259" w:lineRule="auto"/>
-              <w:ind w:left="0" w:right="0" w:firstLine="0"/>
-            </w:pPr>
-            <w:r>
-              <w:rPr>
-                <w:rFonts w:ascii="Courier New" w:eastAsia="Courier New" w:hAnsi="Courier New" w:cs="Courier New"/>
-                <w:sz w:val="18"/>
-              </w:rPr>
-              <w:t xml:space="preserve"> </w:t>
-            </w:r>
-          </w:p>
-        </w:tc>
-      </w:tr>
-    </w:tbl>
-    <w:p>
-      <w:pPr>
-        <w:spacing w:after="535" w:line="259" w:lineRule="auto"/>
-        <w:ind w:left="0" w:right="0" w:firstLine="0"/>
-      </w:pPr>
-      <w:r>
-        <w:t xml:space="preserve"> </w:t>
-      </w:r>
-    </w:p>
-    <w:p>
-      <w:pPr>
-        <w:spacing w:after="397" w:line="259" w:lineRule="auto"/>
-        <w:ind w:left="0" w:right="0" w:firstLine="0"/>
-      </w:pPr>
-      <w:r>
-        <w:rPr>
-          <w:sz w:val="32"/>
-        </w:rPr>
-        <w:t xml:space="preserve"> </w:t>
-      </w:r>
-    </w:p>
-    <w:p>
-      <w:pPr>
-        <w:spacing w:after="0" w:line="259" w:lineRule="auto"/>
-        <w:ind w:left="0" w:right="0" w:firstLine="0"/>
-      </w:pPr>
-      <w:r>
-        <w:rPr>
-          <w:sz w:val="32"/>
-        </w:rPr>
-        <w:t xml:space="preserve"> </w:t>
-      </w:r>
+      </w:pPr>
       <w:r>
         <w:rPr>
           <w:sz w:val="32"/>
@@ -8446,6 +9559,12 @@
         <w:tab/>
         <w:t xml:space="preserve"> </w:t>
       </w:r>
+    </w:p>
+    <w:p>
+      <w:pPr>
+        <w:pStyle w:val="Heading1"/>
+        <w:ind w:left="-5"/>
+      </w:pPr>
     </w:p>
     <w:p>
       <w:pPr>
@@ -19224,6 +20343,155 @@
     </w:lvl>
   </w:abstractNum>
   <w:abstractNum w:abstractNumId="15" w15:restartNumberingAfterBreak="0">
+    <w:nsid w:val="51851A6E"/>
+    <w:multiLevelType w:val="multilevel"/>
+    <w:tmpl w:val="026066AA"/>
+    <w:lvl w:ilvl="0">
+      <w:start w:val="1"/>
+      <w:numFmt w:val="decimal"/>
+      <w:lvlText w:val="%1."/>
+      <w:lvlJc w:val="left"/>
+      <w:pPr>
+        <w:tabs>
+          <w:tab w:val="num" w:pos="576"/>
+        </w:tabs>
+        <w:ind w:left="360" w:hanging="360"/>
+      </w:pPr>
+      <w:rPr>
+        <w:rFonts w:hint="default"/>
+        <w:b/>
+        <w:color w:val="000080"/>
+      </w:rPr>
+    </w:lvl>
+    <w:lvl w:ilvl="1">
+      <w:start w:val="1"/>
+      <w:numFmt w:val="decimal"/>
+      <w:lvlText w:val="%1.%2."/>
+      <w:lvlJc w:val="left"/>
+      <w:pPr>
+        <w:tabs>
+          <w:tab w:val="num" w:pos="1152"/>
+        </w:tabs>
+        <w:ind w:left="360" w:firstLine="432"/>
+      </w:pPr>
+      <w:rPr>
+        <w:rFonts w:hint="default"/>
+        <w:b/>
+        <w:color w:val="0000FF"/>
+      </w:rPr>
+    </w:lvl>
+    <w:lvl w:ilvl="2">
+      <w:start w:val="1"/>
+      <w:numFmt w:val="decimal"/>
+      <w:lvlRestart w:val="1"/>
+      <w:lvlText w:val="%1.%2.%3."/>
+      <w:lvlJc w:val="left"/>
+      <w:pPr>
+        <w:tabs>
+          <w:tab w:val="num" w:pos="1613"/>
+        </w:tabs>
+        <w:ind w:left="720" w:firstLine="1152"/>
+      </w:pPr>
+      <w:rPr>
+        <w:rFonts w:hint="default"/>
+        <w:b/>
+        <w:color w:val="3366FF"/>
+      </w:rPr>
+    </w:lvl>
+    <w:lvl w:ilvl="3">
+      <w:start w:val="1"/>
+      <w:numFmt w:val="decimal"/>
+      <w:lvlText w:val="%1.%2.%3.%4."/>
+      <w:lvlJc w:val="left"/>
+      <w:pPr>
+        <w:tabs>
+          <w:tab w:val="num" w:pos="3240"/>
+        </w:tabs>
+        <w:ind w:left="1728" w:hanging="648"/>
+      </w:pPr>
+      <w:rPr>
+        <w:rFonts w:hint="default"/>
+        <w:b/>
+        <w:color w:val="0000FF"/>
+      </w:rPr>
+    </w:lvl>
+    <w:lvl w:ilvl="4">
+      <w:start w:val="1"/>
+      <w:numFmt w:val="decimal"/>
+      <w:lvlText w:val="%1.%2.%3.%4.%5."/>
+      <w:lvlJc w:val="left"/>
+      <w:pPr>
+        <w:tabs>
+          <w:tab w:val="num" w:pos="3960"/>
+        </w:tabs>
+        <w:ind w:left="2232" w:hanging="792"/>
+      </w:pPr>
+      <w:rPr>
+        <w:rFonts w:hint="default"/>
+      </w:rPr>
+    </w:lvl>
+    <w:lvl w:ilvl="5">
+      <w:start w:val="1"/>
+      <w:numFmt w:val="decimal"/>
+      <w:lvlText w:val="%1.%2.%3.%4.%5.%6."/>
+      <w:lvlJc w:val="left"/>
+      <w:pPr>
+        <w:tabs>
+          <w:tab w:val="num" w:pos="4680"/>
+        </w:tabs>
+        <w:ind w:left="2736" w:hanging="936"/>
+      </w:pPr>
+      <w:rPr>
+        <w:rFonts w:hint="default"/>
+      </w:rPr>
+    </w:lvl>
+    <w:lvl w:ilvl="6">
+      <w:start w:val="1"/>
+      <w:numFmt w:val="decimal"/>
+      <w:lvlText w:val="%1.%2.%3.%4.%5.%6.%7."/>
+      <w:lvlJc w:val="left"/>
+      <w:pPr>
+        <w:tabs>
+          <w:tab w:val="num" w:pos="5760"/>
+        </w:tabs>
+        <w:ind w:left="3240" w:hanging="1080"/>
+      </w:pPr>
+      <w:rPr>
+        <w:rFonts w:hint="default"/>
+      </w:rPr>
+    </w:lvl>
+    <w:lvl w:ilvl="7">
+      <w:start w:val="1"/>
+      <w:numFmt w:val="decimal"/>
+      <w:lvlText w:val="%1.%2.%3.%4.%5.%6.%7.%8."/>
+      <w:lvlJc w:val="left"/>
+      <w:pPr>
+        <w:tabs>
+          <w:tab w:val="num" w:pos="6480"/>
+        </w:tabs>
+        <w:ind w:left="3744" w:hanging="1224"/>
+      </w:pPr>
+      <w:rPr>
+        <w:rFonts w:hint="default"/>
+      </w:rPr>
+    </w:lvl>
+    <w:lvl w:ilvl="8">
+      <w:start w:val="1"/>
+      <w:numFmt w:val="decimal"/>
+      <w:lvlText w:val="%1.%2.%3.%4.%5.%6.%7.%8.%9."/>
+      <w:lvlJc w:val="left"/>
+      <w:pPr>
+        <w:tabs>
+          <w:tab w:val="num" w:pos="7200"/>
+        </w:tabs>
+        <w:ind w:left="4320" w:hanging="1440"/>
+      </w:pPr>
+      <w:rPr>
+        <w:rFonts w:hint="default"/>
+      </w:rPr>
+    </w:lvl>
+  </w:abstractNum>
+  <w:abstractNum w:abstractNumId="16" w15:restartNumberingAfterBreak="0">
     <w:nsid w:val="53A10ECF"/>
     <w:multiLevelType w:val="hybridMultilevel"/>
     <w:tmpl w:val="9DAC4CAE"/>
@@ -19434,7 +20702,7 @@
       </w:rPr>
     </w:lvl>
   </w:abstractNum>
-  <w:abstractNum w:abstractNumId="16" w15:restartNumberingAfterBreak="0">
+  <w:abstractNum w:abstractNumId="17" w15:restartNumberingAfterBreak="0">
     <w:nsid w:val="56FA07CB"/>
     <w:multiLevelType w:val="hybridMultilevel"/>
     <w:tmpl w:val="3CC48D3A"/>
@@ -19645,7 +20913,7 @@
       </w:rPr>
     </w:lvl>
   </w:abstractNum>
-  <w:abstractNum w:abstractNumId="17" w15:restartNumberingAfterBreak="0">
+  <w:abstractNum w:abstractNumId="18" w15:restartNumberingAfterBreak="0">
     <w:nsid w:val="5DC2198A"/>
     <w:multiLevelType w:val="hybridMultilevel"/>
     <w:tmpl w:val="066CAE40"/>
@@ -19857,7 +21125,7 @@
       </w:rPr>
     </w:lvl>
   </w:abstractNum>
-  <w:abstractNum w:abstractNumId="18" w15:restartNumberingAfterBreak="0">
+  <w:abstractNum w:abstractNumId="19" w15:restartNumberingAfterBreak="0">
     <w:nsid w:val="616A5FBE"/>
     <w:multiLevelType w:val="hybridMultilevel"/>
     <w:tmpl w:val="74F8D276"/>
@@ -20069,7 +21337,7 @@
       </w:rPr>
     </w:lvl>
   </w:abstractNum>
-  <w:abstractNum w:abstractNumId="19" w15:restartNumberingAfterBreak="0">
+  <w:abstractNum w:abstractNumId="20" w15:restartNumberingAfterBreak="0">
     <w:nsid w:val="6E9B0A13"/>
     <w:multiLevelType w:val="hybridMultilevel"/>
     <w:tmpl w:val="76200348"/>
@@ -20281,7 +21549,7 @@
       </w:rPr>
     </w:lvl>
   </w:abstractNum>
-  <w:abstractNum w:abstractNumId="20" w15:restartNumberingAfterBreak="0">
+  <w:abstractNum w:abstractNumId="21" w15:restartNumberingAfterBreak="0">
     <w:nsid w:val="7CA940FD"/>
     <w:multiLevelType w:val="hybridMultilevel"/>
     <w:tmpl w:val="ECBEE8FC"/>
@@ -20500,16 +21768,16 @@
     <w:abstractNumId w:val="2"/>
   </w:num>
   <w:num w:numId="3">
-    <w:abstractNumId w:val="19"/>
+    <w:abstractNumId w:val="20"/>
   </w:num>
   <w:num w:numId="4">
     <w:abstractNumId w:val="14"/>
   </w:num>
   <w:num w:numId="5">
-    <w:abstractNumId w:val="15"/>
+    <w:abstractNumId w:val="16"/>
   </w:num>
   <w:num w:numId="6">
-    <w:abstractNumId w:val="17"/>
+    <w:abstractNumId w:val="18"/>
   </w:num>
   <w:num w:numId="7">
     <w:abstractNumId w:val="11"/>
@@ -20524,7 +21792,7 @@
     <w:abstractNumId w:val="4"/>
   </w:num>
   <w:num w:numId="11">
-    <w:abstractNumId w:val="18"/>
+    <w:abstractNumId w:val="19"/>
   </w:num>
   <w:num w:numId="12">
     <w:abstractNumId w:val="3"/>
@@ -20539,10 +21807,10 @@
     <w:abstractNumId w:val="1"/>
   </w:num>
   <w:num w:numId="16">
-    <w:abstractNumId w:val="20"/>
+    <w:abstractNumId w:val="21"/>
   </w:num>
   <w:num w:numId="17">
-    <w:abstractNumId w:val="16"/>
+    <w:abstractNumId w:val="17"/>
   </w:num>
   <w:num w:numId="18">
     <w:abstractNumId w:val="12"/>
@@ -20555,6 +21823,9 @@
   </w:num>
   <w:num w:numId="21">
     <w:abstractNumId w:val="0"/>
+  </w:num>
+  <w:num w:numId="22">
+    <w:abstractNumId w:val="15"/>
   </w:num>
 </w:numbering>
 </file>
@@ -21002,13 +22273,35 @@
       <w:sz w:val="28"/>
     </w:rPr>
   </w:style>
+  <w:style w:type="paragraph" w:styleId="Heading3">
+    <w:name w:val="heading 3"/>
+    <w:basedOn w:val="Normal"/>
+    <w:next w:val="Normal"/>
+    <w:link w:val="Heading3Char"/>
+    <w:uiPriority w:val="9"/>
+    <w:semiHidden/>
+    <w:unhideWhenUsed/>
+    <w:qFormat/>
+    <w:rsid w:val="0038651A"/>
+    <w:pPr>
+      <w:keepNext/>
+      <w:keepLines/>
+      <w:spacing w:before="40" w:after="0"/>
+      <w:outlineLvl w:val="2"/>
+    </w:pPr>
+    <w:rPr>
+      <w:rFonts w:asciiTheme="majorHAnsi" w:eastAsiaTheme="majorEastAsia" w:hAnsiTheme="majorHAnsi" w:cstheme="majorBidi"/>
+      <w:color w:val="1F4D78" w:themeColor="accent1" w:themeShade="7F"/>
+      <w:sz w:val="24"/>
+      <w:szCs w:val="24"/>
+    </w:rPr>
+  </w:style>
   <w:style w:type="paragraph" w:styleId="Heading9">
     <w:name w:val="heading 9"/>
     <w:basedOn w:val="Normal"/>
     <w:next w:val="Normal"/>
     <w:link w:val="Heading9Char"/>
     <w:uiPriority w:val="9"/>
-    <w:semiHidden/>
     <w:unhideWhenUsed/>
     <w:qFormat/>
     <w:rsid w:val="007D6815"/>
@@ -21159,7 +22452,6 @@
     <w:basedOn w:val="DefaultParagraphFont"/>
     <w:link w:val="Heading9"/>
     <w:uiPriority w:val="9"/>
-    <w:semiHidden/>
     <w:rsid w:val="007D6815"/>
     <w:rPr>
       <w:rFonts w:asciiTheme="majorHAnsi" w:eastAsiaTheme="majorEastAsia" w:hAnsiTheme="majorHAnsi" w:cstheme="majorBidi"/>
@@ -21187,6 +22479,20 @@
       <w:bCs/>
       <w:color w:val="auto"/>
       <w:sz w:val="20"/>
+      <w:szCs w:val="24"/>
+    </w:rPr>
+  </w:style>
+  <w:style w:type="character" w:customStyle="1" w:styleId="Heading3Char">
+    <w:name w:val="Heading 3 Char"/>
+    <w:basedOn w:val="DefaultParagraphFont"/>
+    <w:link w:val="Heading3"/>
+    <w:uiPriority w:val="9"/>
+    <w:semiHidden/>
+    <w:rsid w:val="0038651A"/>
+    <w:rPr>
+      <w:rFonts w:asciiTheme="majorHAnsi" w:eastAsiaTheme="majorEastAsia" w:hAnsiTheme="majorHAnsi" w:cstheme="majorBidi"/>
+      <w:color w:val="1F4D78" w:themeColor="accent1" w:themeShade="7F"/>
+      <w:sz w:val="24"/>
       <w:szCs w:val="24"/>
     </w:rPr>
   </w:style>

</xml_diff>